<commit_message>
Changes to lecture plan.
</commit_message>
<xml_diff>
--- a/PRG_54600-Revisado-Eng.docx
+++ b/PRG_54600-Revisado-Eng.docx
@@ -1,6 +1,6 @@
 
 <file path=word/document.xml><?xml version="1.0" encoding="utf-8"?>
-<w:document xmlns:wpc="http://schemas.microsoft.com/office/word/2010/wordprocessingCanvas" xmlns:mo="http://schemas.microsoft.com/office/mac/office/2008/main" xmlns:mc="http://schemas.openxmlformats.org/markup-compatibility/2006" xmlns:mv="urn:schemas-microsoft-com:mac:vml" xmlns:o="urn:schemas-microsoft-com:office:office" xmlns:r="http://schemas.openxmlformats.org/officeDocument/2006/relationships" xmlns:m="http://schemas.openxmlformats.org/officeDocument/2006/math" xmlns:v="urn:schemas-microsoft-com:vml" xmlns:wp14="http://schemas.microsoft.com/office/word/2010/wordprocessingDrawing" xmlns:wp="http://schemas.openxmlformats.org/drawingml/2006/wordprocessingDrawing" xmlns:w10="urn:schemas-microsoft-com:office:word" xmlns:w="http://schemas.openxmlformats.org/wordprocessingml/2006/main" xmlns:w14="http://schemas.microsoft.com/office/word/2010/wordml" xmlns:wpg="http://schemas.microsoft.com/office/word/2010/wordprocessingGroup" xmlns:wpi="http://schemas.microsoft.com/office/word/2010/wordprocessingInk" xmlns:wne="http://schemas.microsoft.com/office/word/2006/wordml" xmlns:wps="http://schemas.microsoft.com/office/word/2010/wordprocessingShape" mc:Ignorable="w14 wp14">
+<w:document xmlns:wpc="http://schemas.microsoft.com/office/word/2010/wordprocessingCanvas" xmlns:mo="http://schemas.microsoft.com/office/mac/office/2008/main" xmlns:mc="http://schemas.openxmlformats.org/markup-compatibility/2006" xmlns:mv="urn:schemas-microsoft-com:mac:vml" xmlns:o="urn:schemas-microsoft-com:office:office" xmlns:r="http://schemas.openxmlformats.org/officeDocument/2006/relationships" xmlns:m="http://schemas.openxmlformats.org/officeDocument/2006/math" xmlns:v="urn:schemas-microsoft-com:vml" xmlns:wp14="http://schemas.microsoft.com/office/word/2010/wordprocessingDrawing" xmlns:wp="http://schemas.openxmlformats.org/drawingml/2006/wordprocessingDrawing" xmlns:w10="urn:schemas-microsoft-com:office:word" xmlns:w="http://schemas.openxmlformats.org/wordprocessingml/2006/main" xmlns:w14="http://schemas.microsoft.com/office/word/2010/wordml" xmlns:w15="http://schemas.microsoft.com/office/word/2012/wordml" xmlns:wpg="http://schemas.microsoft.com/office/word/2010/wordprocessingGroup" xmlns:wpi="http://schemas.microsoft.com/office/word/2010/wordprocessingInk" xmlns:wne="http://schemas.microsoft.com/office/word/2006/wordml" xmlns:wps="http://schemas.microsoft.com/office/word/2010/wordprocessingShape" mc:Ignorable="w14 w15 wp14">
   <w:body>
     <w:p>
       <w:pPr>
@@ -484,8 +484,10 @@
           <w:sz w:val="22"/>
           <w:lang w:val="en-US"/>
         </w:rPr>
-        <w:t>OBJECTIVES</w:t>
+        <w:t>GOALS</w:t>
       </w:r>
+      <w:bookmarkStart w:id="0" w:name="_GoBack"/>
+      <w:bookmarkEnd w:id="0"/>
       <w:r>
         <w:rPr>
           <w:rFonts w:ascii="Verdana Bold" w:hAnsi="Verdana Bold"/>
@@ -784,7 +786,7 @@
           <w:sz w:val="22"/>
           <w:lang w:val="en-US"/>
         </w:rPr>
-        <w:t>PLAN</w:t>
+        <w:t>SYLLABUS</w:t>
       </w:r>
       <w:r>
         <w:rPr>
@@ -851,25 +853,7 @@
           <w:sz w:val="22"/>
           <w:lang w:val="en-US"/>
         </w:rPr>
-        <w:t xml:space="preserve">Automated planning: formalisms and assumptions. Classical planning: formalisms and algorithms. HTN Planning: formalism and algorithms. Non-deterministic planning: formalisms and algorithms. </w:t>
-      </w:r>
-      <w:proofErr w:type="gramStart"/>
-      <w:r>
-        <w:rPr>
-          <w:rFonts w:ascii="Verdana" w:hAnsi="Verdana"/>
-          <w:sz w:val="22"/>
-          <w:lang w:val="en-US"/>
-        </w:rPr>
-        <w:t>Applications of automated planning.</w:t>
-      </w:r>
-      <w:proofErr w:type="gramEnd"/>
-      <w:r>
-        <w:rPr>
-          <w:rFonts w:ascii="Verdana" w:hAnsi="Verdana"/>
-          <w:sz w:val="22"/>
-          <w:lang w:val="en-US"/>
-        </w:rPr>
-        <w:t xml:space="preserve"> </w:t>
+        <w:t xml:space="preserve">Automated planning: formalisms and assumptions. Classical planning: formalisms and algorithms. HTN Planning: formalism and algorithms. Non-deterministic planning: formalisms and algorithms. Applications of automated planning. </w:t>
       </w:r>
     </w:p>
     <w:p>
@@ -1509,8 +1493,6 @@
           <w:lang w:val="en-US"/>
         </w:rPr>
       </w:pPr>
-      <w:bookmarkStart w:id="0" w:name="_GoBack"/>
-      <w:bookmarkEnd w:id="0"/>
       <w:r>
         <w:rPr>
           <w:rFonts w:ascii="Verdana Bold" w:hAnsi="Verdana Bold"/>
@@ -1926,25 +1908,7 @@
           <w:sz w:val="22"/>
           <w:lang w:val="en-US"/>
         </w:rPr>
-        <w:t xml:space="preserve">Planning in </w:t>
-      </w:r>
-      <w:proofErr w:type="spellStart"/>
-      <w:r>
-        <w:rPr>
-          <w:rFonts w:ascii="Verdana" w:hAnsi="Verdana"/>
-          <w:sz w:val="22"/>
-          <w:lang w:val="en-US"/>
-        </w:rPr>
-        <w:t>multiagent</w:t>
-      </w:r>
-      <w:proofErr w:type="spellEnd"/>
-      <w:r>
-        <w:rPr>
-          <w:rFonts w:ascii="Verdana" w:hAnsi="Verdana"/>
-          <w:sz w:val="22"/>
-          <w:lang w:val="en-US"/>
-        </w:rPr>
-        <w:t xml:space="preserve"> Systems</w:t>
+        <w:t>Planning in multiagent Systems</w:t>
       </w:r>
     </w:p>
     <w:p>
@@ -2063,23 +2027,13 @@
           <w:lang w:val="en-US"/>
         </w:rPr>
       </w:pPr>
-      <w:proofErr w:type="gramStart"/>
       <w:r>
         <w:rPr>
           <w:rFonts w:ascii="Verdana Bold" w:hAnsi="Verdana Bold"/>
           <w:sz w:val="22"/>
           <w:lang w:val="en-US"/>
         </w:rPr>
-        <w:t>TEXTBOOK(</w:t>
-      </w:r>
-      <w:proofErr w:type="gramEnd"/>
-      <w:r>
-        <w:rPr>
-          <w:rFonts w:ascii="Verdana Bold" w:hAnsi="Verdana Bold"/>
-          <w:sz w:val="22"/>
-          <w:lang w:val="en-US"/>
-        </w:rPr>
-        <w:t>S)</w:t>
+        <w:t>TEXTBOOK(S)</w:t>
       </w:r>
     </w:p>
     <w:p>
@@ -2159,25 +2113,7 @@
           <w:sz w:val="22"/>
           <w:lang w:val="en-US"/>
         </w:rPr>
-        <w:t xml:space="preserve">REFERENCE </w:t>
-      </w:r>
-      <w:proofErr w:type="gramStart"/>
-      <w:r>
-        <w:rPr>
-          <w:rFonts w:ascii="Verdana Bold" w:hAnsi="Verdana Bold"/>
-          <w:sz w:val="22"/>
-          <w:lang w:val="en-US"/>
-        </w:rPr>
-        <w:t>BOOK(</w:t>
-      </w:r>
-      <w:proofErr w:type="gramEnd"/>
-      <w:r>
-        <w:rPr>
-          <w:rFonts w:ascii="Verdana Bold" w:hAnsi="Verdana Bold"/>
-          <w:sz w:val="22"/>
-          <w:lang w:val="en-US"/>
-        </w:rPr>
-        <w:t>S)</w:t>
+        <w:t>REFERENCE BOOK(S)</w:t>
       </w:r>
     </w:p>
     <w:p>
@@ -2368,7 +2304,7 @@
           <w:lang w:val="en-US"/>
         </w:rPr>
       </w:pPr>
-      <w:hyperlink r:id="rId8" w:history="1">
+      <w:hyperlink r:id="rId7" w:history="1">
         <w:r>
           <w:rPr>
             <w:rStyle w:val="Hyperlink"/>
@@ -2532,7 +2468,7 @@
         </w:rPr>
         <w:t xml:space="preserve"> </w:t>
       </w:r>
-      <w:hyperlink r:id="rId9" w:history="1">
+      <w:hyperlink r:id="rId8" w:history="1">
         <w:r>
           <w:rPr>
             <w:rStyle w:val="Hyperlink"/>
@@ -2574,25 +2510,15 @@
           <w:lang w:val="en-US"/>
         </w:rPr>
       </w:pPr>
-      <w:proofErr w:type="spellStart"/>
       <w:r>
         <w:rPr>
           <w:rFonts w:ascii="Verdana" w:hAnsi="Verdana"/>
           <w:sz w:val="22"/>
           <w:lang w:val="en-US"/>
         </w:rPr>
-        <w:t>JavaGP</w:t>
+        <w:t xml:space="preserve">JavaGP </w:t>
       </w:r>
-      <w:proofErr w:type="spellEnd"/>
-      <w:r>
-        <w:rPr>
-          <w:rFonts w:ascii="Verdana" w:hAnsi="Verdana"/>
-          <w:sz w:val="22"/>
-          <w:lang w:val="en-US"/>
-        </w:rPr>
-        <w:t xml:space="preserve"> </w:t>
-      </w:r>
-      <w:hyperlink r:id="rId10" w:history="1">
+      <w:hyperlink r:id="rId9" w:history="1">
         <w:r>
           <w:rPr>
             <w:rStyle w:val="Hyperlink"/>
@@ -2660,10 +2586,10 @@
       </w:pPr>
     </w:p>
     <w:sectPr>
-      <w:headerReference w:type="even" r:id="rId11"/>
-      <w:headerReference w:type="default" r:id="rId12"/>
-      <w:footerReference w:type="even" r:id="rId13"/>
-      <w:footerReference w:type="default" r:id="rId14"/>
+      <w:headerReference w:type="even" r:id="rId10"/>
+      <w:headerReference w:type="default" r:id="rId11"/>
+      <w:footerReference w:type="even" r:id="rId12"/>
+      <w:footerReference w:type="default" r:id="rId13"/>
       <w:pgSz w:w="11900" w:h="16840"/>
       <w:pgMar w:top="2268" w:right="850" w:bottom="1417" w:left="1560" w:header="993" w:footer="240" w:gutter="0"/>
       <w:cols w:space="720"/>
@@ -2673,7 +2599,7 @@
 </file>
 
 <file path=word/endnotes.xml><?xml version="1.0" encoding="utf-8"?>
-<w:endnotes xmlns:wpc="http://schemas.microsoft.com/office/word/2010/wordprocessingCanvas" xmlns:mo="http://schemas.microsoft.com/office/mac/office/2008/main" xmlns:mc="http://schemas.openxmlformats.org/markup-compatibility/2006" xmlns:mv="urn:schemas-microsoft-com:mac:vml" xmlns:o="urn:schemas-microsoft-com:office:office" xmlns:r="http://schemas.openxmlformats.org/officeDocument/2006/relationships" xmlns:m="http://schemas.openxmlformats.org/officeDocument/2006/math" xmlns:v="urn:schemas-microsoft-com:vml" xmlns:wp14="http://schemas.microsoft.com/office/word/2010/wordprocessingDrawing" xmlns:wp="http://schemas.openxmlformats.org/drawingml/2006/wordprocessingDrawing" xmlns:w10="urn:schemas-microsoft-com:office:word" xmlns:w="http://schemas.openxmlformats.org/wordprocessingml/2006/main" xmlns:w14="http://schemas.microsoft.com/office/word/2010/wordml" xmlns:wpg="http://schemas.microsoft.com/office/word/2010/wordprocessingGroup" xmlns:wpi="http://schemas.microsoft.com/office/word/2010/wordprocessingInk" xmlns:wne="http://schemas.microsoft.com/office/word/2006/wordml" xmlns:wps="http://schemas.microsoft.com/office/word/2010/wordprocessingShape" mc:Ignorable="w14 wp14">
+<w:endnotes xmlns:wpc="http://schemas.microsoft.com/office/word/2010/wordprocessingCanvas" xmlns:mo="http://schemas.microsoft.com/office/mac/office/2008/main" xmlns:mc="http://schemas.openxmlformats.org/markup-compatibility/2006" xmlns:mv="urn:schemas-microsoft-com:mac:vml" xmlns:o="urn:schemas-microsoft-com:office:office" xmlns:r="http://schemas.openxmlformats.org/officeDocument/2006/relationships" xmlns:m="http://schemas.openxmlformats.org/officeDocument/2006/math" xmlns:v="urn:schemas-microsoft-com:vml" xmlns:wp14="http://schemas.microsoft.com/office/word/2010/wordprocessingDrawing" xmlns:wp="http://schemas.openxmlformats.org/drawingml/2006/wordprocessingDrawing" xmlns:w10="urn:schemas-microsoft-com:office:word" xmlns:w="http://schemas.openxmlformats.org/wordprocessingml/2006/main" xmlns:w14="http://schemas.microsoft.com/office/word/2010/wordml" xmlns:w15="http://schemas.microsoft.com/office/word/2012/wordml" xmlns:wpg="http://schemas.microsoft.com/office/word/2010/wordprocessingGroup" xmlns:wpi="http://schemas.microsoft.com/office/word/2010/wordprocessingInk" xmlns:wne="http://schemas.microsoft.com/office/word/2006/wordml" xmlns:wps="http://schemas.microsoft.com/office/word/2010/wordprocessingShape" mc:Ignorable="w14 w15 wp14">
   <w:endnote w:type="separator" w:id="-1">
     <w:p>
       <w:r>
@@ -2696,7 +2622,7 @@
 </file>
 
 <file path=word/footer1.xml><?xml version="1.0" encoding="utf-8"?>
-<w:ftr xmlns:wpc="http://schemas.microsoft.com/office/word/2010/wordprocessingCanvas" xmlns:mo="http://schemas.microsoft.com/office/mac/office/2008/main" xmlns:mc="http://schemas.openxmlformats.org/markup-compatibility/2006" xmlns:mv="urn:schemas-microsoft-com:mac:vml" xmlns:o="urn:schemas-microsoft-com:office:office" xmlns:r="http://schemas.openxmlformats.org/officeDocument/2006/relationships" xmlns:m="http://schemas.openxmlformats.org/officeDocument/2006/math" xmlns:v="urn:schemas-microsoft-com:vml" xmlns:wp14="http://schemas.microsoft.com/office/word/2010/wordprocessingDrawing" xmlns:wp="http://schemas.openxmlformats.org/drawingml/2006/wordprocessingDrawing" xmlns:w10="urn:schemas-microsoft-com:office:word" xmlns:w="http://schemas.openxmlformats.org/wordprocessingml/2006/main" xmlns:w14="http://schemas.microsoft.com/office/word/2010/wordml" xmlns:wpg="http://schemas.microsoft.com/office/word/2010/wordprocessingGroup" xmlns:wpi="http://schemas.microsoft.com/office/word/2010/wordprocessingInk" xmlns:wne="http://schemas.microsoft.com/office/word/2006/wordml" xmlns:wps="http://schemas.microsoft.com/office/word/2010/wordprocessingShape" mc:Ignorable="w14 wp14">
+<w:ftr xmlns:wpc="http://schemas.microsoft.com/office/word/2010/wordprocessingCanvas" xmlns:mo="http://schemas.microsoft.com/office/mac/office/2008/main" xmlns:mc="http://schemas.openxmlformats.org/markup-compatibility/2006" xmlns:mv="urn:schemas-microsoft-com:mac:vml" xmlns:o="urn:schemas-microsoft-com:office:office" xmlns:r="http://schemas.openxmlformats.org/officeDocument/2006/relationships" xmlns:m="http://schemas.openxmlformats.org/officeDocument/2006/math" xmlns:v="urn:schemas-microsoft-com:vml" xmlns:wp14="http://schemas.microsoft.com/office/word/2010/wordprocessingDrawing" xmlns:wp="http://schemas.openxmlformats.org/drawingml/2006/wordprocessingDrawing" xmlns:w10="urn:schemas-microsoft-com:office:word" xmlns:w="http://schemas.openxmlformats.org/wordprocessingml/2006/main" xmlns:w14="http://schemas.microsoft.com/office/word/2010/wordml" xmlns:w15="http://schemas.microsoft.com/office/word/2012/wordml" xmlns:wpg="http://schemas.microsoft.com/office/word/2010/wordprocessingGroup" xmlns:wpi="http://schemas.microsoft.com/office/word/2010/wordprocessingInk" xmlns:wne="http://schemas.microsoft.com/office/word/2006/wordml" xmlns:wps="http://schemas.microsoft.com/office/word/2010/wordprocessingShape" mc:Ignorable="w14 w15 wp14">
   <w:tbl>
     <w:tblPr>
       <w:tblW w:w="0" w:type="auto"/>
@@ -3201,7 +3127,7 @@
               <w:sz w:val="16"/>
               <w:lang w:val="en-GB"/>
             </w:rPr>
-            <w:t>07/10/2015</w:t>
+            <w:t>20/04/2016</w:t>
           </w:r>
           <w:r>
             <w:fldChar w:fldCharType="end"/>
@@ -3244,7 +3170,7 @@
               <w:sz w:val="16"/>
               <w:lang w:val="en-GB"/>
             </w:rPr>
-            <w:t>17:07</w:t>
+            <w:t>23:30</w:t>
           </w:r>
           <w:r>
             <w:fldChar w:fldCharType="end"/>
@@ -3561,7 +3487,7 @@
 </file>
 
 <file path=word/footer2.xml><?xml version="1.0" encoding="utf-8"?>
-<w:ftr xmlns:wpc="http://schemas.microsoft.com/office/word/2010/wordprocessingCanvas" xmlns:mo="http://schemas.microsoft.com/office/mac/office/2008/main" xmlns:mc="http://schemas.openxmlformats.org/markup-compatibility/2006" xmlns:mv="urn:schemas-microsoft-com:mac:vml" xmlns:o="urn:schemas-microsoft-com:office:office" xmlns:r="http://schemas.openxmlformats.org/officeDocument/2006/relationships" xmlns:m="http://schemas.openxmlformats.org/officeDocument/2006/math" xmlns:v="urn:schemas-microsoft-com:vml" xmlns:wp14="http://schemas.microsoft.com/office/word/2010/wordprocessingDrawing" xmlns:wp="http://schemas.openxmlformats.org/drawingml/2006/wordprocessingDrawing" xmlns:w10="urn:schemas-microsoft-com:office:word" xmlns:w="http://schemas.openxmlformats.org/wordprocessingml/2006/main" xmlns:w14="http://schemas.microsoft.com/office/word/2010/wordml" xmlns:wpg="http://schemas.microsoft.com/office/word/2010/wordprocessingGroup" xmlns:wpi="http://schemas.microsoft.com/office/word/2010/wordprocessingInk" xmlns:wne="http://schemas.microsoft.com/office/word/2006/wordml" xmlns:wps="http://schemas.microsoft.com/office/word/2010/wordprocessingShape" mc:Ignorable="w14 wp14">
+<w:ftr xmlns:wpc="http://schemas.microsoft.com/office/word/2010/wordprocessingCanvas" xmlns:mo="http://schemas.microsoft.com/office/mac/office/2008/main" xmlns:mc="http://schemas.openxmlformats.org/markup-compatibility/2006" xmlns:mv="urn:schemas-microsoft-com:mac:vml" xmlns:o="urn:schemas-microsoft-com:office:office" xmlns:r="http://schemas.openxmlformats.org/officeDocument/2006/relationships" xmlns:m="http://schemas.openxmlformats.org/officeDocument/2006/math" xmlns:v="urn:schemas-microsoft-com:vml" xmlns:wp14="http://schemas.microsoft.com/office/word/2010/wordprocessingDrawing" xmlns:wp="http://schemas.openxmlformats.org/drawingml/2006/wordprocessingDrawing" xmlns:w10="urn:schemas-microsoft-com:office:word" xmlns:w="http://schemas.openxmlformats.org/wordprocessingml/2006/main" xmlns:w14="http://schemas.microsoft.com/office/word/2010/wordml" xmlns:w15="http://schemas.microsoft.com/office/word/2012/wordml" xmlns:wpg="http://schemas.microsoft.com/office/word/2010/wordprocessingGroup" xmlns:wpi="http://schemas.microsoft.com/office/word/2010/wordprocessingInk" xmlns:wne="http://schemas.microsoft.com/office/word/2006/wordml" xmlns:wps="http://schemas.microsoft.com/office/word/2010/wordprocessingShape" mc:Ignorable="w14 w15 wp14">
   <w:tbl>
     <w:tblPr>
       <w:tblW w:w="0" w:type="auto"/>
@@ -4066,7 +3992,7 @@
               <w:sz w:val="16"/>
               <w:lang w:val="en-GB"/>
             </w:rPr>
-            <w:t>07/10/2015</w:t>
+            <w:t>20/04/2016</w:t>
           </w:r>
           <w:r>
             <w:fldChar w:fldCharType="end"/>
@@ -4109,7 +4035,7 @@
               <w:sz w:val="16"/>
               <w:lang w:val="en-GB"/>
             </w:rPr>
-            <w:t>17:07</w:t>
+            <w:t>23:30</w:t>
           </w:r>
           <w:r>
             <w:fldChar w:fldCharType="end"/>
@@ -4432,7 +4358,7 @@
 </file>
 
 <file path=word/footnotes.xml><?xml version="1.0" encoding="utf-8"?>
-<w:footnotes xmlns:wpc="http://schemas.microsoft.com/office/word/2010/wordprocessingCanvas" xmlns:mo="http://schemas.microsoft.com/office/mac/office/2008/main" xmlns:mc="http://schemas.openxmlformats.org/markup-compatibility/2006" xmlns:mv="urn:schemas-microsoft-com:mac:vml" xmlns:o="urn:schemas-microsoft-com:office:office" xmlns:r="http://schemas.openxmlformats.org/officeDocument/2006/relationships" xmlns:m="http://schemas.openxmlformats.org/officeDocument/2006/math" xmlns:v="urn:schemas-microsoft-com:vml" xmlns:wp14="http://schemas.microsoft.com/office/word/2010/wordprocessingDrawing" xmlns:wp="http://schemas.openxmlformats.org/drawingml/2006/wordprocessingDrawing" xmlns:w10="urn:schemas-microsoft-com:office:word" xmlns:w="http://schemas.openxmlformats.org/wordprocessingml/2006/main" xmlns:w14="http://schemas.microsoft.com/office/word/2010/wordml" xmlns:wpg="http://schemas.microsoft.com/office/word/2010/wordprocessingGroup" xmlns:wpi="http://schemas.microsoft.com/office/word/2010/wordprocessingInk" xmlns:wne="http://schemas.microsoft.com/office/word/2006/wordml" xmlns:wps="http://schemas.microsoft.com/office/word/2010/wordprocessingShape" mc:Ignorable="w14 wp14">
+<w:footnotes xmlns:wpc="http://schemas.microsoft.com/office/word/2010/wordprocessingCanvas" xmlns:mo="http://schemas.microsoft.com/office/mac/office/2008/main" xmlns:mc="http://schemas.openxmlformats.org/markup-compatibility/2006" xmlns:mv="urn:schemas-microsoft-com:mac:vml" xmlns:o="urn:schemas-microsoft-com:office:office" xmlns:r="http://schemas.openxmlformats.org/officeDocument/2006/relationships" xmlns:m="http://schemas.openxmlformats.org/officeDocument/2006/math" xmlns:v="urn:schemas-microsoft-com:vml" xmlns:wp14="http://schemas.microsoft.com/office/word/2010/wordprocessingDrawing" xmlns:wp="http://schemas.openxmlformats.org/drawingml/2006/wordprocessingDrawing" xmlns:w10="urn:schemas-microsoft-com:office:word" xmlns:w="http://schemas.openxmlformats.org/wordprocessingml/2006/main" xmlns:w14="http://schemas.microsoft.com/office/word/2010/wordml" xmlns:w15="http://schemas.microsoft.com/office/word/2012/wordml" xmlns:wpg="http://schemas.microsoft.com/office/word/2010/wordprocessingGroup" xmlns:wpi="http://schemas.microsoft.com/office/word/2010/wordprocessingInk" xmlns:wne="http://schemas.microsoft.com/office/word/2006/wordml" xmlns:wps="http://schemas.microsoft.com/office/word/2010/wordprocessingShape" mc:Ignorable="w14 w15 wp14">
   <w:footnote w:type="separator" w:id="-1">
     <w:p>
       <w:r>
@@ -4455,7 +4381,7 @@
 </file>
 
 <file path=word/header1.xml><?xml version="1.0" encoding="utf-8"?>
-<w:hdr xmlns:wpc="http://schemas.microsoft.com/office/word/2010/wordprocessingCanvas" xmlns:mo="http://schemas.microsoft.com/office/mac/office/2008/main" xmlns:mc="http://schemas.openxmlformats.org/markup-compatibility/2006" xmlns:mv="urn:schemas-microsoft-com:mac:vml" xmlns:o="urn:schemas-microsoft-com:office:office" xmlns:r="http://schemas.openxmlformats.org/officeDocument/2006/relationships" xmlns:m="http://schemas.openxmlformats.org/officeDocument/2006/math" xmlns:v="urn:schemas-microsoft-com:vml" xmlns:wp14="http://schemas.microsoft.com/office/word/2010/wordprocessingDrawing" xmlns:wp="http://schemas.openxmlformats.org/drawingml/2006/wordprocessingDrawing" xmlns:w10="urn:schemas-microsoft-com:office:word" xmlns:w="http://schemas.openxmlformats.org/wordprocessingml/2006/main" xmlns:w14="http://schemas.microsoft.com/office/word/2010/wordml" xmlns:wpg="http://schemas.microsoft.com/office/word/2010/wordprocessingGroup" xmlns:wpi="http://schemas.microsoft.com/office/word/2010/wordprocessingInk" xmlns:wne="http://schemas.microsoft.com/office/word/2006/wordml" xmlns:wps="http://schemas.microsoft.com/office/word/2010/wordprocessingShape" mc:Ignorable="w14 wp14">
+<w:hdr xmlns:wpc="http://schemas.microsoft.com/office/word/2010/wordprocessingCanvas" xmlns:mo="http://schemas.microsoft.com/office/mac/office/2008/main" xmlns:mc="http://schemas.openxmlformats.org/markup-compatibility/2006" xmlns:mv="urn:schemas-microsoft-com:mac:vml" xmlns:o="urn:schemas-microsoft-com:office:office" xmlns:r="http://schemas.openxmlformats.org/officeDocument/2006/relationships" xmlns:m="http://schemas.openxmlformats.org/officeDocument/2006/math" xmlns:v="urn:schemas-microsoft-com:vml" xmlns:wp14="http://schemas.microsoft.com/office/word/2010/wordprocessingDrawing" xmlns:wp="http://schemas.openxmlformats.org/drawingml/2006/wordprocessingDrawing" xmlns:w10="urn:schemas-microsoft-com:office:word" xmlns:w="http://schemas.openxmlformats.org/wordprocessingml/2006/main" xmlns:w14="http://schemas.microsoft.com/office/word/2010/wordml" xmlns:w15="http://schemas.microsoft.com/office/word/2012/wordml" xmlns:wpg="http://schemas.microsoft.com/office/word/2010/wordprocessingGroup" xmlns:wpi="http://schemas.microsoft.com/office/word/2010/wordprocessingInk" xmlns:wne="http://schemas.microsoft.com/office/word/2006/wordml" xmlns:wps="http://schemas.microsoft.com/office/word/2010/wordprocessingShape" mc:Ignorable="w14 w15 wp14">
   <w:p>
     <w:pPr>
       <w:pStyle w:val="Header1"/>
@@ -4497,7 +4423,7 @@
     <w:r>
       <w:rPr>
         <w:noProof/>
-        <w:lang w:val="en-US"/>
+        <w:lang w:val="en-GB" w:eastAsia="en-GB"/>
       </w:rPr>
       <mc:AlternateContent>
         <mc:Choice Requires="wps">
@@ -4539,7 +4465,7 @@
                       </a:ln>
                       <a:extLst>
                         <a:ext uri="{91240B29-F687-4f45-9708-019B960494DF}">
-                          <a14:hiddenLine xmlns:a14="http://schemas.microsoft.com/office/drawing/2010/main" w="3175">
+                          <a14:hiddenLine xmlns:a14="http://schemas.microsoft.com/office/drawing/2010/main" xmlns:w="http://schemas.openxmlformats.org/wordprocessingml/2006/main" xmlns:w10="urn:schemas-microsoft-com:office:word" xmlns:v="urn:schemas-microsoft-com:vml" xmlns:o="urn:schemas-microsoft-com:office:office" xmlns="" w="3175">
                             <a:solidFill>
                               <a:srgbClr val="000000"/>
                             </a:solidFill>
@@ -4633,7 +4559,7 @@
     <w:r>
       <w:rPr>
         <w:noProof/>
-        <w:lang w:val="en-US"/>
+        <w:lang w:val="en-GB" w:eastAsia="en-GB"/>
       </w:rPr>
       <mc:AlternateContent>
         <mc:Choice Requires="wps">
@@ -4675,7 +4601,7 @@
                       </a:ln>
                       <a:extLst>
                         <a:ext uri="{91240B29-F687-4f45-9708-019B960494DF}">
-                          <a14:hiddenLine xmlns:a14="http://schemas.microsoft.com/office/drawing/2010/main" w="3175">
+                          <a14:hiddenLine xmlns:a14="http://schemas.microsoft.com/office/drawing/2010/main" xmlns:w="http://schemas.openxmlformats.org/wordprocessingml/2006/main" xmlns:w10="urn:schemas-microsoft-com:office:word" xmlns:v="urn:schemas-microsoft-com:vml" xmlns:o="urn:schemas-microsoft-com:office:office" xmlns="" w="3175">
                             <a:solidFill>
                               <a:srgbClr val="000000"/>
                             </a:solidFill>
@@ -4700,7 +4626,7 @@
                           <w:r>
                             <w:rPr>
                               <w:noProof/>
-                              <w:lang w:val="en-US"/>
+                              <w:lang w:val="en-GB" w:eastAsia="en-GB"/>
                             </w:rPr>
                             <w:drawing>
                               <wp:inline distT="0" distB="0" distL="0" distR="0" wp14:anchorId="20803D58" wp14:editId="72BE1D3A">
@@ -4851,7 +4777,7 @@
     <w:r>
       <w:rPr>
         <w:noProof/>
-        <w:lang w:val="en-US"/>
+        <w:lang w:val="en-GB" w:eastAsia="en-GB"/>
       </w:rPr>
       <w:drawing>
         <wp:anchor distT="0" distB="0" distL="114300" distR="114300" simplePos="0" relativeHeight="251660288" behindDoc="1" locked="0" layoutInCell="1" allowOverlap="1" wp14:anchorId="13DB10E4" wp14:editId="5623AF6D">
@@ -4923,7 +4849,7 @@
 </file>
 
 <file path=word/header2.xml><?xml version="1.0" encoding="utf-8"?>
-<w:hdr xmlns:wpc="http://schemas.microsoft.com/office/word/2010/wordprocessingCanvas" xmlns:mo="http://schemas.microsoft.com/office/mac/office/2008/main" xmlns:mc="http://schemas.openxmlformats.org/markup-compatibility/2006" xmlns:mv="urn:schemas-microsoft-com:mac:vml" xmlns:o="urn:schemas-microsoft-com:office:office" xmlns:r="http://schemas.openxmlformats.org/officeDocument/2006/relationships" xmlns:m="http://schemas.openxmlformats.org/officeDocument/2006/math" xmlns:v="urn:schemas-microsoft-com:vml" xmlns:wp14="http://schemas.microsoft.com/office/word/2010/wordprocessingDrawing" xmlns:wp="http://schemas.openxmlformats.org/drawingml/2006/wordprocessingDrawing" xmlns:w10="urn:schemas-microsoft-com:office:word" xmlns:w="http://schemas.openxmlformats.org/wordprocessingml/2006/main" xmlns:w14="http://schemas.microsoft.com/office/word/2010/wordml" xmlns:wpg="http://schemas.microsoft.com/office/word/2010/wordprocessingGroup" xmlns:wpi="http://schemas.microsoft.com/office/word/2010/wordprocessingInk" xmlns:wne="http://schemas.microsoft.com/office/word/2006/wordml" xmlns:wps="http://schemas.microsoft.com/office/word/2010/wordprocessingShape" mc:Ignorable="w14 wp14">
+<w:hdr xmlns:wpc="http://schemas.microsoft.com/office/word/2010/wordprocessingCanvas" xmlns:mo="http://schemas.microsoft.com/office/mac/office/2008/main" xmlns:mc="http://schemas.openxmlformats.org/markup-compatibility/2006" xmlns:mv="urn:schemas-microsoft-com:mac:vml" xmlns:o="urn:schemas-microsoft-com:office:office" xmlns:r="http://schemas.openxmlformats.org/officeDocument/2006/relationships" xmlns:m="http://schemas.openxmlformats.org/officeDocument/2006/math" xmlns:v="urn:schemas-microsoft-com:vml" xmlns:wp14="http://schemas.microsoft.com/office/word/2010/wordprocessingDrawing" xmlns:wp="http://schemas.openxmlformats.org/drawingml/2006/wordprocessingDrawing" xmlns:w10="urn:schemas-microsoft-com:office:word" xmlns:w="http://schemas.openxmlformats.org/wordprocessingml/2006/main" xmlns:w14="http://schemas.microsoft.com/office/word/2010/wordml" xmlns:w15="http://schemas.microsoft.com/office/word/2012/wordml" xmlns:wpg="http://schemas.microsoft.com/office/word/2010/wordprocessingGroup" xmlns:wpi="http://schemas.microsoft.com/office/word/2010/wordprocessingInk" xmlns:wne="http://schemas.microsoft.com/office/word/2006/wordml" xmlns:wps="http://schemas.microsoft.com/office/word/2010/wordprocessingShape" mc:Ignorable="w14 w15 wp14">
   <w:p>
     <w:pPr>
       <w:pStyle w:val="Header1"/>
@@ -4965,7 +4891,7 @@
     <w:r>
       <w:rPr>
         <w:noProof/>
-        <w:lang w:val="en-US"/>
+        <w:lang w:val="en-GB" w:eastAsia="en-GB"/>
       </w:rPr>
       <mc:AlternateContent>
         <mc:Choice Requires="wps">
@@ -5007,7 +4933,7 @@
                       </a:ln>
                       <a:extLst>
                         <a:ext uri="{91240B29-F687-4f45-9708-019B960494DF}">
-                          <a14:hiddenLine xmlns:a14="http://schemas.microsoft.com/office/drawing/2010/main" w="3175">
+                          <a14:hiddenLine xmlns:a14="http://schemas.microsoft.com/office/drawing/2010/main" xmlns:w="http://schemas.openxmlformats.org/wordprocessingml/2006/main" xmlns:w10="urn:schemas-microsoft-com:office:word" xmlns:v="urn:schemas-microsoft-com:vml" xmlns:o="urn:schemas-microsoft-com:office:office" xmlns="" w="3175">
                             <a:solidFill>
                               <a:srgbClr val="000000"/>
                             </a:solidFill>
@@ -5101,7 +5027,7 @@
     <w:r>
       <w:rPr>
         <w:noProof/>
-        <w:lang w:val="en-US"/>
+        <w:lang w:val="en-GB" w:eastAsia="en-GB"/>
       </w:rPr>
       <mc:AlternateContent>
         <mc:Choice Requires="wps">
@@ -5143,7 +5069,7 @@
                       </a:ln>
                       <a:extLst>
                         <a:ext uri="{91240B29-F687-4f45-9708-019B960494DF}">
-                          <a14:hiddenLine xmlns:a14="http://schemas.microsoft.com/office/drawing/2010/main" w="3175">
+                          <a14:hiddenLine xmlns:a14="http://schemas.microsoft.com/office/drawing/2010/main" xmlns:w="http://schemas.openxmlformats.org/wordprocessingml/2006/main" xmlns:w10="urn:schemas-microsoft-com:office:word" xmlns:v="urn:schemas-microsoft-com:vml" xmlns:o="urn:schemas-microsoft-com:office:office" xmlns="" w="3175">
                             <a:solidFill>
                               <a:srgbClr val="000000"/>
                             </a:solidFill>
@@ -5168,7 +5094,7 @@
                           <w:r>
                             <w:rPr>
                               <w:noProof/>
-                              <w:lang w:val="en-US"/>
+                              <w:lang w:val="en-GB" w:eastAsia="en-GB"/>
                             </w:rPr>
                             <w:drawing>
                               <wp:inline distT="0" distB="0" distL="0" distR="0" wp14:anchorId="0274261F" wp14:editId="3CE7240A">
@@ -5319,7 +5245,7 @@
     <w:r>
       <w:rPr>
         <w:noProof/>
-        <w:lang w:val="en-US"/>
+        <w:lang w:val="en-GB" w:eastAsia="en-GB"/>
       </w:rPr>
       <w:drawing>
         <wp:anchor distT="0" distB="0" distL="114300" distR="114300" simplePos="0" relativeHeight="251657216" behindDoc="1" locked="0" layoutInCell="1" allowOverlap="1" wp14:anchorId="556786D0" wp14:editId="7FABB040">
@@ -5391,7 +5317,7 @@
 </file>
 
 <file path=word/numbering.xml><?xml version="1.0" encoding="utf-8"?>
-<w:numbering xmlns:wpc="http://schemas.microsoft.com/office/word/2010/wordprocessingCanvas" xmlns:mo="http://schemas.microsoft.com/office/mac/office/2008/main" xmlns:mc="http://schemas.openxmlformats.org/markup-compatibility/2006" xmlns:mv="urn:schemas-microsoft-com:mac:vml" xmlns:o="urn:schemas-microsoft-com:office:office" xmlns:r="http://schemas.openxmlformats.org/officeDocument/2006/relationships" xmlns:m="http://schemas.openxmlformats.org/officeDocument/2006/math" xmlns:v="urn:schemas-microsoft-com:vml" xmlns:wp14="http://schemas.microsoft.com/office/word/2010/wordprocessingDrawing" xmlns:wp="http://schemas.openxmlformats.org/drawingml/2006/wordprocessingDrawing" xmlns:w10="urn:schemas-microsoft-com:office:word" xmlns:w="http://schemas.openxmlformats.org/wordprocessingml/2006/main" xmlns:w14="http://schemas.microsoft.com/office/word/2010/wordml" xmlns:wpg="http://schemas.microsoft.com/office/word/2010/wordprocessingGroup" xmlns:wpi="http://schemas.microsoft.com/office/word/2010/wordprocessingInk" xmlns:wne="http://schemas.microsoft.com/office/word/2006/wordml" xmlns:wps="http://schemas.microsoft.com/office/word/2010/wordprocessingShape" mc:Ignorable="w14 wp14">
+<w:numbering xmlns:wpc="http://schemas.microsoft.com/office/word/2010/wordprocessingCanvas" xmlns:mo="http://schemas.microsoft.com/office/mac/office/2008/main" xmlns:mc="http://schemas.openxmlformats.org/markup-compatibility/2006" xmlns:mv="urn:schemas-microsoft-com:mac:vml" xmlns:o="urn:schemas-microsoft-com:office:office" xmlns:r="http://schemas.openxmlformats.org/officeDocument/2006/relationships" xmlns:m="http://schemas.openxmlformats.org/officeDocument/2006/math" xmlns:v="urn:schemas-microsoft-com:vml" xmlns:wp14="http://schemas.microsoft.com/office/word/2010/wordprocessingDrawing" xmlns:wp="http://schemas.openxmlformats.org/drawingml/2006/wordprocessingDrawing" xmlns:w10="urn:schemas-microsoft-com:office:word" xmlns:w="http://schemas.openxmlformats.org/wordprocessingml/2006/main" xmlns:w14="http://schemas.microsoft.com/office/word/2010/wordml" xmlns:w15="http://schemas.microsoft.com/office/word/2012/wordml" xmlns:wpg="http://schemas.microsoft.com/office/word/2010/wordprocessingGroup" xmlns:wpi="http://schemas.microsoft.com/office/word/2010/wordprocessingInk" xmlns:wne="http://schemas.microsoft.com/office/word/2006/wordml" xmlns:wps="http://schemas.microsoft.com/office/word/2010/wordprocessingShape" mc:Ignorable="w14 w15 wp14">
   <w:abstractNum w:abstractNumId="0">
     <w:nsid w:val="00000001"/>
     <w:multiLevelType w:val="multilevel"/>
@@ -10321,7 +10247,7 @@
 </file>
 
 <file path=word/styles.xml><?xml version="1.0" encoding="utf-8"?>
-<w:styles xmlns:mc="http://schemas.openxmlformats.org/markup-compatibility/2006" xmlns:r="http://schemas.openxmlformats.org/officeDocument/2006/relationships" xmlns:w="http://schemas.openxmlformats.org/wordprocessingml/2006/main" xmlns:w14="http://schemas.microsoft.com/office/word/2010/wordml" mc:Ignorable="w14">
+<w:styles xmlns:mc="http://schemas.openxmlformats.org/markup-compatibility/2006" xmlns:r="http://schemas.openxmlformats.org/officeDocument/2006/relationships" xmlns:w="http://schemas.openxmlformats.org/wordprocessingml/2006/main" xmlns:w14="http://schemas.microsoft.com/office/word/2010/wordml" xmlns:w15="http://schemas.microsoft.com/office/word/2012/wordml" mc:Ignorable="w14 w15">
   <w:docDefaults>
     <w:rPrDefault>
       <w:rPr>
@@ -10331,487 +10257,387 @@
     </w:rPrDefault>
     <w:pPrDefault/>
   </w:docDefaults>
-  <w:latentStyles w:defLockedState="1" w:defUIPriority="0" w:defSemiHidden="0" w:defUnhideWhenUsed="0" w:defQFormat="0" w:count="276">
-    <w:lsdException w:name="Normal" w:qFormat="1"/>
-    <w:lsdException w:name="heading 1" w:qFormat="1"/>
-    <w:lsdException w:name="heading 2" w:semiHidden="1" w:unhideWhenUsed="1" w:qFormat="1"/>
-    <w:lsdException w:name="heading 3" w:semiHidden="1" w:unhideWhenUsed="1" w:qFormat="1"/>
-    <w:lsdException w:name="heading 4" w:semiHidden="1" w:unhideWhenUsed="1" w:qFormat="1"/>
-    <w:lsdException w:name="heading 5" w:semiHidden="1" w:unhideWhenUsed="1" w:qFormat="1"/>
-    <w:lsdException w:name="heading 6" w:semiHidden="1" w:unhideWhenUsed="1" w:qFormat="1"/>
-    <w:lsdException w:name="heading 7" w:semiHidden="1" w:unhideWhenUsed="1" w:qFormat="1"/>
-    <w:lsdException w:name="heading 8" w:semiHidden="1" w:unhideWhenUsed="1" w:qFormat="1"/>
-    <w:lsdException w:name="heading 9" w:semiHidden="1" w:unhideWhenUsed="1" w:qFormat="1"/>
-    <w:lsdException w:name="caption" w:semiHidden="1" w:unhideWhenUsed="1" w:qFormat="1"/>
-    <w:lsdException w:name="Title" w:qFormat="1"/>
-    <w:lsdException w:name="Subtitle" w:qFormat="1"/>
-    <w:lsdException w:name="Strong" w:qFormat="1"/>
-    <w:lsdException w:name="Emphasis" w:qFormat="1"/>
-    <w:lsdException w:name="Note Level 1" w:locked="0" w:semiHidden="1" w:uiPriority="99" w:unhideWhenUsed="1"/>
-    <w:lsdException w:name="Note Level 2" w:locked="0" w:semiHidden="1" w:uiPriority="99" w:unhideWhenUsed="1"/>
-    <w:lsdException w:name="Note Level 3" w:locked="0" w:semiHidden="1" w:uiPriority="99" w:unhideWhenUsed="1"/>
-    <w:lsdException w:name="Note Level 4" w:locked="0" w:semiHidden="1" w:uiPriority="99" w:unhideWhenUsed="1"/>
-    <w:lsdException w:name="Note Level 5" w:locked="0" w:semiHidden="1" w:uiPriority="99" w:unhideWhenUsed="1"/>
-    <w:lsdException w:name="Note Level 6" w:locked="0" w:semiHidden="1" w:uiPriority="99" w:unhideWhenUsed="1"/>
-    <w:lsdException w:name="Note Level 7" w:locked="0" w:semiHidden="1" w:uiPriority="99" w:unhideWhenUsed="1"/>
-    <w:lsdException w:name="Note Level 8" w:locked="0" w:semiHidden="1" w:uiPriority="99" w:unhideWhenUsed="1"/>
-    <w:lsdException w:name="Note Level 9" w:locked="0" w:semiHidden="1" w:uiPriority="99" w:unhideWhenUsed="1"/>
-    <w:lsdException w:name="Placeholder Text" w:locked="0" w:semiHidden="1" w:uiPriority="99"/>
-    <w:lsdException w:name="No Spacing" w:locked="0" w:uiPriority="1" w:qFormat="1"/>
-    <w:lsdException w:name="Light Shading" w:locked="0" w:uiPriority="60"/>
-    <w:lsdException w:name="Light List" w:locked="0" w:uiPriority="61"/>
-    <w:lsdException w:name="Light Grid" w:locked="0" w:uiPriority="62"/>
-    <w:lsdException w:name="Medium Shading 1" w:locked="0" w:uiPriority="63"/>
-    <w:lsdException w:name="Medium Shading 2" w:locked="0" w:uiPriority="64"/>
-    <w:lsdException w:name="Medium List 1" w:locked="0" w:uiPriority="65"/>
-    <w:lsdException w:name="Medium List 2" w:locked="0" w:uiPriority="66"/>
-    <w:lsdException w:name="Medium Grid 1" w:locked="0" w:uiPriority="67"/>
-    <w:lsdException w:name="Medium Grid 2" w:locked="0" w:uiPriority="68"/>
-    <w:lsdException w:name="Medium Grid 3" w:locked="0" w:uiPriority="69"/>
-    <w:lsdException w:name="Dark List" w:locked="0" w:uiPriority="70"/>
-    <w:lsdException w:name="Colorful Shading" w:locked="0" w:uiPriority="71"/>
-    <w:lsdException w:name="Colorful List" w:locked="0" w:uiPriority="72"/>
-    <w:lsdException w:name="Colorful Grid" w:locked="0" w:uiPriority="73"/>
-    <w:lsdException w:name="Light Shading Accent 1" w:locked="0" w:uiPriority="60"/>
-    <w:lsdException w:name="Light List Accent 1" w:locked="0" w:uiPriority="61"/>
-    <w:lsdException w:name="Light Grid Accent 1" w:locked="0" w:uiPriority="62"/>
-    <w:lsdException w:name="Medium Shading 1 Accent 1" w:locked="0" w:uiPriority="63"/>
-    <w:lsdException w:name="Medium Shading 2 Accent 1" w:locked="0" w:uiPriority="64"/>
-    <w:lsdException w:name="Medium List 1 Accent 1" w:locked="0" w:uiPriority="65"/>
-    <w:lsdException w:name="Revision" w:locked="0" w:semiHidden="1" w:uiPriority="99"/>
-    <w:lsdException w:name="List Paragraph" w:locked="0" w:uiPriority="34" w:qFormat="1"/>
-    <w:lsdException w:name="Quote" w:locked="0" w:uiPriority="29" w:qFormat="1"/>
-    <w:lsdException w:name="Intense Quote" w:locked="0" w:uiPriority="30" w:qFormat="1"/>
-    <w:lsdException w:name="Medium List 2 Accent 1" w:locked="0" w:uiPriority="66"/>
-    <w:lsdException w:name="Medium Grid 1 Accent 1" w:locked="0" w:uiPriority="67"/>
-    <w:lsdException w:name="Medium Grid 2 Accent 1" w:locked="0" w:uiPriority="68"/>
-    <w:lsdException w:name="Medium Grid 3 Accent 1" w:locked="0" w:uiPriority="69"/>
-    <w:lsdException w:name="Dark List Accent 1" w:locked="0" w:uiPriority="70"/>
-    <w:lsdException w:name="Colorful Shading Accent 1" w:locked="0" w:uiPriority="71"/>
-    <w:lsdException w:name="Colorful List Accent 1" w:locked="0" w:uiPriority="72"/>
-    <w:lsdException w:name="Colorful Grid Accent 1" w:locked="0" w:uiPriority="73"/>
-    <w:lsdException w:name="Light Shading Accent 2" w:locked="0" w:uiPriority="60"/>
-    <w:lsdException w:name="Light List Accent 2" w:locked="0" w:uiPriority="61"/>
-    <w:lsdException w:name="Light Grid Accent 2" w:locked="0" w:uiPriority="62"/>
-    <w:lsdException w:name="Medium Shading 1 Accent 2" w:locked="0" w:uiPriority="63"/>
-    <w:lsdException w:name="Medium Shading 2 Accent 2" w:locked="0" w:uiPriority="64"/>
-    <w:lsdException w:name="Medium List 1 Accent 2" w:locked="0" w:uiPriority="65"/>
-    <w:lsdException w:name="Medium List 2 Accent 2" w:locked="0" w:uiPriority="66"/>
-    <w:lsdException w:name="Medium Grid 1 Accent 2" w:locked="0" w:uiPriority="67"/>
-    <w:lsdException w:name="Medium Grid 2 Accent 2" w:locked="0" w:uiPriority="68"/>
-    <w:lsdException w:name="Medium Grid 3 Accent 2" w:locked="0" w:uiPriority="69"/>
-    <w:lsdException w:name="Dark List Accent 2" w:locked="0" w:uiPriority="70"/>
-    <w:lsdException w:name="Colorful Shading Accent 2" w:locked="0" w:uiPriority="71"/>
-    <w:lsdException w:name="Colorful List Accent 2" w:locked="0" w:uiPriority="72"/>
-    <w:lsdException w:name="Colorful Grid Accent 2" w:locked="0" w:uiPriority="73"/>
-    <w:lsdException w:name="Light Shading Accent 3" w:locked="0" w:uiPriority="60"/>
-    <w:lsdException w:name="Light List Accent 3" w:locked="0" w:uiPriority="61"/>
-    <w:lsdException w:name="Light Grid Accent 3" w:locked="0" w:uiPriority="62"/>
-    <w:lsdException w:name="Medium Shading 1 Accent 3" w:locked="0" w:uiPriority="63"/>
-    <w:lsdException w:name="Medium Shading 2 Accent 3" w:locked="0" w:uiPriority="64"/>
-    <w:lsdException w:name="Medium List 1 Accent 3" w:locked="0" w:uiPriority="65"/>
-    <w:lsdException w:name="Medium List 2 Accent 3" w:locked="0" w:uiPriority="66"/>
-    <w:lsdException w:name="Medium Grid 1 Accent 3" w:locked="0" w:uiPriority="67"/>
-    <w:lsdException w:name="Medium Grid 2 Accent 3" w:locked="0" w:uiPriority="68"/>
-    <w:lsdException w:name="Medium Grid 3 Accent 3" w:locked="0" w:uiPriority="69"/>
-    <w:lsdException w:name="Dark List Accent 3" w:locked="0" w:uiPriority="70"/>
-    <w:lsdException w:name="Colorful Shading Accent 3" w:locked="0" w:uiPriority="71"/>
-    <w:lsdException w:name="Colorful List Accent 3" w:locked="0" w:uiPriority="72"/>
-    <w:lsdException w:name="Colorful Grid Accent 3" w:locked="0" w:uiPriority="73"/>
-    <w:lsdException w:name="Light Shading Accent 4" w:locked="0" w:uiPriority="60"/>
-    <w:lsdException w:name="Light List Accent 4" w:locked="0" w:uiPriority="61"/>
-    <w:lsdException w:name="Light Grid Accent 4" w:locked="0" w:uiPriority="62"/>
-    <w:lsdException w:name="Medium Shading 1 Accent 4" w:locked="0" w:uiPriority="63"/>
-    <w:lsdException w:name="Medium Shading 2 Accent 4" w:locked="0" w:uiPriority="64"/>
-    <w:lsdException w:name="Medium List 1 Accent 4" w:locked="0" w:uiPriority="65"/>
-    <w:lsdException w:name="Medium List 2 Accent 4" w:locked="0" w:uiPriority="66"/>
-    <w:lsdException w:name="Medium Grid 1 Accent 4" w:locked="0" w:uiPriority="67"/>
-    <w:lsdException w:name="Medium Grid 2 Accent 4" w:locked="0" w:uiPriority="68"/>
-    <w:lsdException w:name="Medium Grid 3 Accent 4" w:locked="0" w:uiPriority="69"/>
-    <w:lsdException w:name="Dark List Accent 4" w:locked="0" w:uiPriority="70"/>
-    <w:lsdException w:name="Colorful Shading Accent 4" w:locked="0" w:uiPriority="71"/>
-    <w:lsdException w:name="Colorful List Accent 4" w:locked="0" w:uiPriority="72"/>
-    <w:lsdException w:name="Colorful Grid Accent 4" w:locked="0" w:uiPriority="73"/>
-    <w:lsdException w:name="Light Shading Accent 5" w:locked="0" w:uiPriority="60"/>
-    <w:lsdException w:name="Light List Accent 5" w:locked="0" w:uiPriority="61"/>
-    <w:lsdException w:name="Light Grid Accent 5" w:locked="0" w:uiPriority="62"/>
-    <w:lsdException w:name="Medium Shading 1 Accent 5" w:locked="0" w:uiPriority="63"/>
-    <w:lsdException w:name="Medium Shading 2 Accent 5" w:locked="0" w:uiPriority="64"/>
-    <w:lsdException w:name="Medium List 1 Accent 5" w:locked="0" w:uiPriority="65"/>
-    <w:lsdException w:name="Medium List 2 Accent 5" w:locked="0" w:uiPriority="66"/>
-    <w:lsdException w:name="Medium Grid 1 Accent 5" w:locked="0" w:uiPriority="67"/>
-    <w:lsdException w:name="Medium Grid 2 Accent 5" w:locked="0" w:uiPriority="68"/>
-    <w:lsdException w:name="Medium Grid 3 Accent 5" w:locked="0" w:uiPriority="69"/>
-    <w:lsdException w:name="Dark List Accent 5" w:locked="0" w:uiPriority="70"/>
-    <w:lsdException w:name="Colorful Shading Accent 5" w:locked="0" w:uiPriority="71"/>
-    <w:lsdException w:name="Colorful List Accent 5" w:locked="0" w:uiPriority="72"/>
-    <w:lsdException w:name="Colorful Grid Accent 5" w:locked="0" w:uiPriority="73"/>
-    <w:lsdException w:name="Light Shading Accent 6" w:locked="0" w:uiPriority="60"/>
-    <w:lsdException w:name="Light List Accent 6" w:locked="0" w:uiPriority="61"/>
-    <w:lsdException w:name="Light Grid Accent 6" w:locked="0" w:uiPriority="62"/>
-    <w:lsdException w:name="Medium Shading 1 Accent 6" w:locked="0" w:uiPriority="63"/>
-    <w:lsdException w:name="Medium Shading 2 Accent 6" w:locked="0" w:uiPriority="64"/>
-    <w:lsdException w:name="Medium List 1 Accent 6" w:locked="0" w:uiPriority="65"/>
-    <w:lsdException w:name="Medium List 2 Accent 6" w:locked="0" w:uiPriority="66"/>
-    <w:lsdException w:name="Medium Grid 1 Accent 6" w:locked="0" w:uiPriority="67"/>
-    <w:lsdException w:name="Medium Grid 2 Accent 6" w:locked="0" w:uiPriority="68"/>
-    <w:lsdException w:name="Medium Grid 3 Accent 6" w:locked="0" w:uiPriority="69"/>
-    <w:lsdException w:name="Dark List Accent 6" w:locked="0" w:uiPriority="70"/>
-    <w:lsdException w:name="Colorful Shading Accent 6" w:locked="0" w:uiPriority="71"/>
-    <w:lsdException w:name="Colorful List Accent 6" w:locked="0" w:uiPriority="72"/>
-    <w:lsdException w:name="Colorful Grid Accent 6" w:locked="0" w:uiPriority="73"/>
-    <w:lsdException w:name="Subtle Emphasis" w:locked="0" w:uiPriority="19" w:qFormat="1"/>
-    <w:lsdException w:name="Intense Emphasis" w:locked="0" w:uiPriority="21" w:qFormat="1"/>
-    <w:lsdException w:name="Subtle Reference" w:locked="0" w:uiPriority="31" w:qFormat="1"/>
-    <w:lsdException w:name="Intense Reference" w:locked="0" w:uiPriority="32" w:qFormat="1"/>
-    <w:lsdException w:name="Book Title" w:locked="0" w:uiPriority="33" w:qFormat="1"/>
-    <w:lsdException w:name="Bibliography" w:locked="0" w:semiHidden="1" w:uiPriority="37" w:unhideWhenUsed="1"/>
-    <w:lsdException w:name="TOC Heading" w:locked="0" w:semiHidden="1" w:uiPriority="39" w:unhideWhenUsed="1" w:qFormat="1"/>
-  </w:latentStyles>
-  <w:style w:type="paragraph" w:default="1" w:styleId="Normal">
-    <w:name w:val="Normal"/>
-    <w:autoRedefine/>
-    <w:qFormat/>
-    <w:rPr>
-      <w:rFonts w:eastAsia="ヒラギノ角ゴ Pro W3"/>
-      <w:color w:val="000000"/>
-      <w:sz w:val="24"/>
-      <w:szCs w:val="24"/>
-      <w:lang w:val="pt-BR"/>
-    </w:rPr>
-  </w:style>
-  <w:style w:type="character" w:default="1" w:styleId="DefaultParagraphFont">
-    <w:name w:val="Default Paragraph Font"/>
-    <w:uiPriority w:val="1"/>
-    <w:semiHidden/>
-    <w:unhideWhenUsed/>
-  </w:style>
-  <w:style w:type="table" w:default="1" w:styleId="TableNormal">
-    <w:name w:val="Normal Table"/>
-    <w:uiPriority w:val="99"/>
-    <w:semiHidden/>
-    <w:unhideWhenUsed/>
-    <w:tblPr>
-      <w:tblInd w:w="0" w:type="dxa"/>
-      <w:tblCellMar>
-        <w:top w:w="0" w:type="dxa"/>
-        <w:left w:w="108" w:type="dxa"/>
-        <w:bottom w:w="0" w:type="dxa"/>
-        <w:right w:w="108" w:type="dxa"/>
-      </w:tblCellMar>
-    </w:tblPr>
-  </w:style>
-  <w:style w:type="numbering" w:default="1" w:styleId="NoList">
-    <w:name w:val="No List"/>
-    <w:uiPriority w:val="99"/>
-    <w:semiHidden/>
-    <w:unhideWhenUsed/>
-  </w:style>
-  <w:style w:type="paragraph" w:customStyle="1" w:styleId="Header1">
-    <w:name w:val="Header1"/>
-    <w:pPr>
-      <w:tabs>
-        <w:tab w:val="center" w:pos="4419"/>
-        <w:tab w:val="right" w:pos="8838"/>
-      </w:tabs>
-    </w:pPr>
-    <w:rPr>
-      <w:rFonts w:eastAsia="ヒラギノ角ゴ Pro W3"/>
-      <w:color w:val="000000"/>
-      <w:sz w:val="24"/>
-      <w:lang w:val="pt-BR"/>
-    </w:rPr>
-  </w:style>
-  <w:style w:type="paragraph" w:customStyle="1" w:styleId="Footer1">
-    <w:name w:val="Footer1"/>
-    <w:pPr>
-      <w:tabs>
-        <w:tab w:val="center" w:pos="4419"/>
-        <w:tab w:val="right" w:pos="8838"/>
-      </w:tabs>
-    </w:pPr>
-    <w:rPr>
-      <w:rFonts w:eastAsia="ヒラギノ角ゴ Pro W3"/>
-      <w:color w:val="000000"/>
-      <w:sz w:val="24"/>
-      <w:lang w:val="pt-BR"/>
-    </w:rPr>
-  </w:style>
-  <w:style w:type="character" w:customStyle="1" w:styleId="PageNumber1">
-    <w:name w:val="Page Number1"/>
-    <w:rPr>
-      <w:color w:val="000000"/>
-      <w:sz w:val="20"/>
-    </w:rPr>
-  </w:style>
-  <w:style w:type="character" w:customStyle="1" w:styleId="Hyperlink1">
-    <w:name w:val="Hyperlink1"/>
-    <w:rPr>
-      <w:color w:val="0F00FF"/>
-      <w:sz w:val="20"/>
-      <w:u w:val="single"/>
-    </w:rPr>
-  </w:style>
-  <w:style w:type="paragraph" w:customStyle="1" w:styleId="CabObjetivos">
-    <w:name w:val="Cab Objetivos"/>
-    <w:pPr>
-      <w:tabs>
-        <w:tab w:val="left" w:pos="426"/>
-        <w:tab w:val="left" w:pos="851"/>
-        <w:tab w:val="left" w:pos="1276"/>
-      </w:tabs>
-      <w:jc w:val="both"/>
-    </w:pPr>
-    <w:rPr>
-      <w:rFonts w:ascii="Times New Roman Bold" w:eastAsia="ヒラギノ角ゴ Pro W3" w:hAnsi="Times New Roman Bold"/>
-      <w:color w:val="000000"/>
-      <w:sz w:val="24"/>
-      <w:lang w:val="pt-BR"/>
-    </w:rPr>
-  </w:style>
-  <w:style w:type="paragraph" w:customStyle="1" w:styleId="CabEmenta">
-    <w:name w:val="Cab Ementa"/>
-    <w:pPr>
-      <w:tabs>
-        <w:tab w:val="left" w:pos="426"/>
-        <w:tab w:val="left" w:pos="851"/>
-        <w:tab w:val="left" w:pos="1276"/>
-      </w:tabs>
-      <w:jc w:val="both"/>
-    </w:pPr>
-    <w:rPr>
-      <w:rFonts w:ascii="Times New Roman Bold" w:eastAsia="ヒラギノ角ゴ Pro W3" w:hAnsi="Times New Roman Bold"/>
-      <w:color w:val="000000"/>
-      <w:sz w:val="24"/>
-      <w:lang w:val="pt-BR"/>
-    </w:rPr>
-  </w:style>
-  <w:style w:type="paragraph" w:customStyle="1" w:styleId="Unidade1">
-    <w:name w:val="Unidade 1+"/>
-    <w:pPr>
-      <w:ind w:firstLine="708"/>
-      <w:jc w:val="both"/>
-    </w:pPr>
-    <w:rPr>
-      <w:rFonts w:ascii="Times" w:eastAsia="ヒラギノ角ゴ Pro W3" w:hAnsi="Times"/>
-      <w:color w:val="000000"/>
-      <w:sz w:val="24"/>
-      <w:lang w:val="pt-BR"/>
-    </w:rPr>
-  </w:style>
-  <w:style w:type="paragraph" w:customStyle="1" w:styleId="Unidade10">
-    <w:name w:val="Unidade 1"/>
-    <w:pPr>
-      <w:spacing w:before="240"/>
-      <w:jc w:val="both"/>
-    </w:pPr>
-    <w:rPr>
-      <w:rFonts w:ascii="Times" w:eastAsia="ヒラギノ角ゴ Pro W3" w:hAnsi="Times"/>
-      <w:color w:val="000000"/>
-      <w:sz w:val="24"/>
-      <w:lang w:val="pt-BR"/>
-    </w:rPr>
-  </w:style>
-  <w:style w:type="paragraph" w:styleId="Bibliography">
-    <w:name w:val="Bibliography"/>
-    <w:pPr>
-      <w:tabs>
-        <w:tab w:val="left" w:pos="360"/>
-      </w:tabs>
-      <w:spacing w:before="240"/>
-      <w:jc w:val="both"/>
-    </w:pPr>
-    <w:rPr>
-      <w:rFonts w:ascii="Times" w:eastAsia="ヒラギノ角ゴ Pro W3" w:hAnsi="Times"/>
-      <w:color w:val="000000"/>
-      <w:sz w:val="24"/>
-      <w:lang w:val="pt-BR"/>
-    </w:rPr>
-  </w:style>
-  <w:style w:type="character" w:styleId="Hyperlink">
-    <w:name w:val="Hyperlink"/>
-    <w:locked/>
-    <w:rsid w:val="0078118A"/>
-    <w:rPr>
-      <w:color w:val="0000FF"/>
-      <w:u w:val="single"/>
-    </w:rPr>
-  </w:style>
-  <w:style w:type="paragraph" w:styleId="BalloonText">
-    <w:name w:val="Balloon Text"/>
-    <w:basedOn w:val="Normal"/>
-    <w:link w:val="BalloonTextChar"/>
-    <w:locked/>
-    <w:rsid w:val="007D6168"/>
-    <w:rPr>
-      <w:rFonts w:ascii="Lucida Grande" w:hAnsi="Lucida Grande"/>
-      <w:sz w:val="18"/>
-      <w:szCs w:val="18"/>
-    </w:rPr>
-  </w:style>
-  <w:style w:type="character" w:customStyle="1" w:styleId="BalloonTextChar">
-    <w:name w:val="Balloon Text Char"/>
-    <w:basedOn w:val="DefaultParagraphFont"/>
-    <w:link w:val="BalloonText"/>
-    <w:rsid w:val="007D6168"/>
-    <w:rPr>
-      <w:rFonts w:ascii="Lucida Grande" w:eastAsia="ヒラギノ角ゴ Pro W3" w:hAnsi="Lucida Grande"/>
-      <w:color w:val="000000"/>
-      <w:sz w:val="18"/>
-      <w:szCs w:val="18"/>
-      <w:lang w:val="pt-BR"/>
-    </w:rPr>
-  </w:style>
-</w:styles>
-</file>
-
-<file path=word/stylesWithEffects.xml><?xml version="1.0" encoding="utf-8"?>
-<w:styles xmlns:wpc="http://schemas.microsoft.com/office/word/2010/wordprocessingCanvas" xmlns:mo="http://schemas.microsoft.com/office/mac/office/2008/main" xmlns:mc="http://schemas.openxmlformats.org/markup-compatibility/2006" xmlns:mv="urn:schemas-microsoft-com:mac:vml" xmlns:o="urn:schemas-microsoft-com:office:office" xmlns:r="http://schemas.openxmlformats.org/officeDocument/2006/relationships" xmlns:m="http://schemas.openxmlformats.org/officeDocument/2006/math" xmlns:v="urn:schemas-microsoft-com:vml" xmlns:wp14="http://schemas.microsoft.com/office/word/2010/wordprocessingDrawing" xmlns:wp="http://schemas.openxmlformats.org/drawingml/2006/wordprocessingDrawing" xmlns:w10="urn:schemas-microsoft-com:office:word" xmlns:w="http://schemas.openxmlformats.org/wordprocessingml/2006/main" xmlns:w14="http://schemas.microsoft.com/office/word/2010/wordml" xmlns:wpg="http://schemas.microsoft.com/office/word/2010/wordprocessingGroup" xmlns:wpi="http://schemas.microsoft.com/office/word/2010/wordprocessingInk" xmlns:wne="http://schemas.microsoft.com/office/word/2006/wordml" xmlns:wps="http://schemas.microsoft.com/office/word/2010/wordprocessingShape" mc:Ignorable="w14 wp14">
-  <w:docDefaults>
-    <w:rPrDefault>
-      <w:rPr>
-        <w:rFonts w:ascii="Times New Roman" w:eastAsia="Times New Roman" w:hAnsi="Times New Roman" w:cs="Times New Roman"/>
-        <w:lang w:val="en-GB" w:eastAsia="en-US" w:bidi="ar-SA"/>
-      </w:rPr>
-    </w:rPrDefault>
-    <w:pPrDefault/>
-  </w:docDefaults>
-  <w:latentStyles w:defLockedState="1" w:defUIPriority="0" w:defSemiHidden="0" w:defUnhideWhenUsed="0" w:defQFormat="0" w:count="276">
-    <w:lsdException w:name="Normal" w:qFormat="1"/>
-    <w:lsdException w:name="heading 1" w:qFormat="1"/>
-    <w:lsdException w:name="heading 2" w:semiHidden="1" w:unhideWhenUsed="1" w:qFormat="1"/>
-    <w:lsdException w:name="heading 3" w:semiHidden="1" w:unhideWhenUsed="1" w:qFormat="1"/>
-    <w:lsdException w:name="heading 4" w:semiHidden="1" w:unhideWhenUsed="1" w:qFormat="1"/>
-    <w:lsdException w:name="heading 5" w:semiHidden="1" w:unhideWhenUsed="1" w:qFormat="1"/>
-    <w:lsdException w:name="heading 6" w:semiHidden="1" w:unhideWhenUsed="1" w:qFormat="1"/>
-    <w:lsdException w:name="heading 7" w:semiHidden="1" w:unhideWhenUsed="1" w:qFormat="1"/>
-    <w:lsdException w:name="heading 8" w:semiHidden="1" w:unhideWhenUsed="1" w:qFormat="1"/>
-    <w:lsdException w:name="heading 9" w:semiHidden="1" w:unhideWhenUsed="1" w:qFormat="1"/>
-    <w:lsdException w:name="caption" w:semiHidden="1" w:unhideWhenUsed="1" w:qFormat="1"/>
-    <w:lsdException w:name="Title" w:qFormat="1"/>
-    <w:lsdException w:name="Subtitle" w:qFormat="1"/>
-    <w:lsdException w:name="Strong" w:qFormat="1"/>
-    <w:lsdException w:name="Emphasis" w:qFormat="1"/>
-    <w:lsdException w:name="Note Level 1" w:locked="0" w:semiHidden="1" w:uiPriority="99" w:unhideWhenUsed="1"/>
-    <w:lsdException w:name="Note Level 2" w:locked="0" w:semiHidden="1" w:uiPriority="99" w:unhideWhenUsed="1"/>
-    <w:lsdException w:name="Note Level 3" w:locked="0" w:semiHidden="1" w:uiPriority="99" w:unhideWhenUsed="1"/>
-    <w:lsdException w:name="Note Level 4" w:locked="0" w:semiHidden="1" w:uiPriority="99" w:unhideWhenUsed="1"/>
-    <w:lsdException w:name="Note Level 5" w:locked="0" w:semiHidden="1" w:uiPriority="99" w:unhideWhenUsed="1"/>
-    <w:lsdException w:name="Note Level 6" w:locked="0" w:semiHidden="1" w:uiPriority="99" w:unhideWhenUsed="1"/>
-    <w:lsdException w:name="Note Level 7" w:locked="0" w:semiHidden="1" w:uiPriority="99" w:unhideWhenUsed="1"/>
-    <w:lsdException w:name="Note Level 8" w:locked="0" w:semiHidden="1" w:uiPriority="99" w:unhideWhenUsed="1"/>
-    <w:lsdException w:name="Note Level 9" w:locked="0" w:semiHidden="1" w:uiPriority="99" w:unhideWhenUsed="1"/>
-    <w:lsdException w:name="Placeholder Text" w:locked="0" w:semiHidden="1" w:uiPriority="99"/>
-    <w:lsdException w:name="No Spacing" w:locked="0" w:uiPriority="1" w:qFormat="1"/>
-    <w:lsdException w:name="Light Shading" w:locked="0" w:uiPriority="60"/>
-    <w:lsdException w:name="Light List" w:locked="0" w:uiPriority="61"/>
-    <w:lsdException w:name="Light Grid" w:locked="0" w:uiPriority="62"/>
-    <w:lsdException w:name="Medium Shading 1" w:locked="0" w:uiPriority="63"/>
-    <w:lsdException w:name="Medium Shading 2" w:locked="0" w:uiPriority="64"/>
-    <w:lsdException w:name="Medium List 1" w:locked="0" w:uiPriority="65"/>
-    <w:lsdException w:name="Medium List 2" w:locked="0" w:uiPriority="66"/>
-    <w:lsdException w:name="Medium Grid 1" w:locked="0" w:uiPriority="67"/>
-    <w:lsdException w:name="Medium Grid 2" w:locked="0" w:uiPriority="68"/>
-    <w:lsdException w:name="Medium Grid 3" w:locked="0" w:uiPriority="69"/>
-    <w:lsdException w:name="Dark List" w:locked="0" w:uiPriority="70"/>
-    <w:lsdException w:name="Colorful Shading" w:locked="0" w:uiPriority="71"/>
-    <w:lsdException w:name="Colorful List" w:locked="0" w:uiPriority="72"/>
-    <w:lsdException w:name="Colorful Grid" w:locked="0" w:uiPriority="73"/>
-    <w:lsdException w:name="Light Shading Accent 1" w:locked="0" w:uiPriority="60"/>
-    <w:lsdException w:name="Light List Accent 1" w:locked="0" w:uiPriority="61"/>
-    <w:lsdException w:name="Light Grid Accent 1" w:locked="0" w:uiPriority="62"/>
-    <w:lsdException w:name="Medium Shading 1 Accent 1" w:locked="0" w:uiPriority="63"/>
-    <w:lsdException w:name="Medium Shading 2 Accent 1" w:locked="0" w:uiPriority="64"/>
-    <w:lsdException w:name="Medium List 1 Accent 1" w:locked="0" w:uiPriority="65"/>
-    <w:lsdException w:name="Revision" w:locked="0" w:semiHidden="1" w:uiPriority="99"/>
-    <w:lsdException w:name="List Paragraph" w:locked="0" w:uiPriority="34" w:qFormat="1"/>
-    <w:lsdException w:name="Quote" w:locked="0" w:uiPriority="29" w:qFormat="1"/>
-    <w:lsdException w:name="Intense Quote" w:locked="0" w:uiPriority="30" w:qFormat="1"/>
-    <w:lsdException w:name="Medium List 2 Accent 1" w:locked="0" w:uiPriority="66"/>
-    <w:lsdException w:name="Medium Grid 1 Accent 1" w:locked="0" w:uiPriority="67"/>
-    <w:lsdException w:name="Medium Grid 2 Accent 1" w:locked="0" w:uiPriority="68"/>
-    <w:lsdException w:name="Medium Grid 3 Accent 1" w:locked="0" w:uiPriority="69"/>
-    <w:lsdException w:name="Dark List Accent 1" w:locked="0" w:uiPriority="70"/>
-    <w:lsdException w:name="Colorful Shading Accent 1" w:locked="0" w:uiPriority="71"/>
-    <w:lsdException w:name="Colorful List Accent 1" w:locked="0" w:uiPriority="72"/>
-    <w:lsdException w:name="Colorful Grid Accent 1" w:locked="0" w:uiPriority="73"/>
-    <w:lsdException w:name="Light Shading Accent 2" w:locked="0" w:uiPriority="60"/>
-    <w:lsdException w:name="Light List Accent 2" w:locked="0" w:uiPriority="61"/>
-    <w:lsdException w:name="Light Grid Accent 2" w:locked="0" w:uiPriority="62"/>
-    <w:lsdException w:name="Medium Shading 1 Accent 2" w:locked="0" w:uiPriority="63"/>
-    <w:lsdException w:name="Medium Shading 2 Accent 2" w:locked="0" w:uiPriority="64"/>
-    <w:lsdException w:name="Medium List 1 Accent 2" w:locked="0" w:uiPriority="65"/>
-    <w:lsdException w:name="Medium List 2 Accent 2" w:locked="0" w:uiPriority="66"/>
-    <w:lsdException w:name="Medium Grid 1 Accent 2" w:locked="0" w:uiPriority="67"/>
-    <w:lsdException w:name="Medium Grid 2 Accent 2" w:locked="0" w:uiPriority="68"/>
-    <w:lsdException w:name="Medium Grid 3 Accent 2" w:locked="0" w:uiPriority="69"/>
-    <w:lsdException w:name="Dark List Accent 2" w:locked="0" w:uiPriority="70"/>
-    <w:lsdException w:name="Colorful Shading Accent 2" w:locked="0" w:uiPriority="71"/>
-    <w:lsdException w:name="Colorful List Accent 2" w:locked="0" w:uiPriority="72"/>
-    <w:lsdException w:name="Colorful Grid Accent 2" w:locked="0" w:uiPriority="73"/>
-    <w:lsdException w:name="Light Shading Accent 3" w:locked="0" w:uiPriority="60"/>
-    <w:lsdException w:name="Light List Accent 3" w:locked="0" w:uiPriority="61"/>
-    <w:lsdException w:name="Light Grid Accent 3" w:locked="0" w:uiPriority="62"/>
-    <w:lsdException w:name="Medium Shading 1 Accent 3" w:locked="0" w:uiPriority="63"/>
-    <w:lsdException w:name="Medium Shading 2 Accent 3" w:locked="0" w:uiPriority="64"/>
-    <w:lsdException w:name="Medium List 1 Accent 3" w:locked="0" w:uiPriority="65"/>
-    <w:lsdException w:name="Medium List 2 Accent 3" w:locked="0" w:uiPriority="66"/>
-    <w:lsdException w:name="Medium Grid 1 Accent 3" w:locked="0" w:uiPriority="67"/>
-    <w:lsdException w:name="Medium Grid 2 Accent 3" w:locked="0" w:uiPriority="68"/>
-    <w:lsdException w:name="Medium Grid 3 Accent 3" w:locked="0" w:uiPriority="69"/>
-    <w:lsdException w:name="Dark List Accent 3" w:locked="0" w:uiPriority="70"/>
-    <w:lsdException w:name="Colorful Shading Accent 3" w:locked="0" w:uiPriority="71"/>
-    <w:lsdException w:name="Colorful List Accent 3" w:locked="0" w:uiPriority="72"/>
-    <w:lsdException w:name="Colorful Grid Accent 3" w:locked="0" w:uiPriority="73"/>
-    <w:lsdException w:name="Light Shading Accent 4" w:locked="0" w:uiPriority="60"/>
-    <w:lsdException w:name="Light List Accent 4" w:locked="0" w:uiPriority="61"/>
-    <w:lsdException w:name="Light Grid Accent 4" w:locked="0" w:uiPriority="62"/>
-    <w:lsdException w:name="Medium Shading 1 Accent 4" w:locked="0" w:uiPriority="63"/>
-    <w:lsdException w:name="Medium Shading 2 Accent 4" w:locked="0" w:uiPriority="64"/>
-    <w:lsdException w:name="Medium List 1 Accent 4" w:locked="0" w:uiPriority="65"/>
-    <w:lsdException w:name="Medium List 2 Accent 4" w:locked="0" w:uiPriority="66"/>
-    <w:lsdException w:name="Medium Grid 1 Accent 4" w:locked="0" w:uiPriority="67"/>
-    <w:lsdException w:name="Medium Grid 2 Accent 4" w:locked="0" w:uiPriority="68"/>
-    <w:lsdException w:name="Medium Grid 3 Accent 4" w:locked="0" w:uiPriority="69"/>
-    <w:lsdException w:name="Dark List Accent 4" w:locked="0" w:uiPriority="70"/>
-    <w:lsdException w:name="Colorful Shading Accent 4" w:locked="0" w:uiPriority="71"/>
-    <w:lsdException w:name="Colorful List Accent 4" w:locked="0" w:uiPriority="72"/>
-    <w:lsdException w:name="Colorful Grid Accent 4" w:locked="0" w:uiPriority="73"/>
-    <w:lsdException w:name="Light Shading Accent 5" w:locked="0" w:uiPriority="60"/>
-    <w:lsdException w:name="Light List Accent 5" w:locked="0" w:uiPriority="61"/>
-    <w:lsdException w:name="Light Grid Accent 5" w:locked="0" w:uiPriority="62"/>
-    <w:lsdException w:name="Medium Shading 1 Accent 5" w:locked="0" w:uiPriority="63"/>
-    <w:lsdException w:name="Medium Shading 2 Accent 5" w:locked="0" w:uiPriority="64"/>
-    <w:lsdException w:name="Medium List 1 Accent 5" w:locked="0" w:uiPriority="65"/>
-    <w:lsdException w:name="Medium List 2 Accent 5" w:locked="0" w:uiPriority="66"/>
-    <w:lsdException w:name="Medium Grid 1 Accent 5" w:locked="0" w:uiPriority="67"/>
-    <w:lsdException w:name="Medium Grid 2 Accent 5" w:locked="0" w:uiPriority="68"/>
-    <w:lsdException w:name="Medium Grid 3 Accent 5" w:locked="0" w:uiPriority="69"/>
-    <w:lsdException w:name="Dark List Accent 5" w:locked="0" w:uiPriority="70"/>
-    <w:lsdException w:name="Colorful Shading Accent 5" w:locked="0" w:uiPriority="71"/>
-    <w:lsdException w:name="Colorful List Accent 5" w:locked="0" w:uiPriority="72"/>
-    <w:lsdException w:name="Colorful Grid Accent 5" w:locked="0" w:uiPriority="73"/>
-    <w:lsdException w:name="Light Shading Accent 6" w:locked="0" w:uiPriority="60"/>
-    <w:lsdException w:name="Light List Accent 6" w:locked="0" w:uiPriority="61"/>
-    <w:lsdException w:name="Light Grid Accent 6" w:locked="0" w:uiPriority="62"/>
-    <w:lsdException w:name="Medium Shading 1 Accent 6" w:locked="0" w:uiPriority="63"/>
-    <w:lsdException w:name="Medium Shading 2 Accent 6" w:locked="0" w:uiPriority="64"/>
-    <w:lsdException w:name="Medium List 1 Accent 6" w:locked="0" w:uiPriority="65"/>
-    <w:lsdException w:name="Medium List 2 Accent 6" w:locked="0" w:uiPriority="66"/>
-    <w:lsdException w:name="Medium Grid 1 Accent 6" w:locked="0" w:uiPriority="67"/>
-    <w:lsdException w:name="Medium Grid 2 Accent 6" w:locked="0" w:uiPriority="68"/>
-    <w:lsdException w:name="Medium Grid 3 Accent 6" w:locked="0" w:uiPriority="69"/>
-    <w:lsdException w:name="Dark List Accent 6" w:locked="0" w:uiPriority="70"/>
-    <w:lsdException w:name="Colorful Shading Accent 6" w:locked="0" w:uiPriority="71"/>
-    <w:lsdException w:name="Colorful List Accent 6" w:locked="0" w:uiPriority="72"/>
-    <w:lsdException w:name="Colorful Grid Accent 6" w:locked="0" w:uiPriority="73"/>
-    <w:lsdException w:name="Subtle Emphasis" w:locked="0" w:uiPriority="19" w:qFormat="1"/>
-    <w:lsdException w:name="Intense Emphasis" w:locked="0" w:uiPriority="21" w:qFormat="1"/>
-    <w:lsdException w:name="Subtle Reference" w:locked="0" w:uiPriority="31" w:qFormat="1"/>
-    <w:lsdException w:name="Intense Reference" w:locked="0" w:uiPriority="32" w:qFormat="1"/>
-    <w:lsdException w:name="Book Title" w:locked="0" w:uiPriority="33" w:qFormat="1"/>
-    <w:lsdException w:name="Bibliography" w:locked="0" w:semiHidden="1" w:uiPriority="37" w:unhideWhenUsed="1"/>
-    <w:lsdException w:name="TOC Heading" w:locked="0" w:semiHidden="1" w:uiPriority="39" w:unhideWhenUsed="1" w:qFormat="1"/>
+  <w:latentStyles w:defLockedState="0" w:defUIPriority="0" w:defSemiHidden="0" w:defUnhideWhenUsed="0" w:defQFormat="0" w:count="380">
+    <w:lsdException w:name="Normal" w:locked="1" w:qFormat="1"/>
+    <w:lsdException w:name="heading 1" w:locked="1" w:qFormat="1"/>
+    <w:lsdException w:name="heading 2" w:locked="1" w:semiHidden="1" w:unhideWhenUsed="1" w:qFormat="1"/>
+    <w:lsdException w:name="heading 3" w:locked="1" w:semiHidden="1" w:unhideWhenUsed="1" w:qFormat="1"/>
+    <w:lsdException w:name="heading 4" w:locked="1" w:semiHidden="1" w:unhideWhenUsed="1" w:qFormat="1"/>
+    <w:lsdException w:name="heading 5" w:locked="1" w:semiHidden="1" w:unhideWhenUsed="1" w:qFormat="1"/>
+    <w:lsdException w:name="heading 6" w:locked="1" w:semiHidden="1" w:unhideWhenUsed="1" w:qFormat="1"/>
+    <w:lsdException w:name="heading 7" w:locked="1" w:semiHidden="1" w:unhideWhenUsed="1" w:qFormat="1"/>
+    <w:lsdException w:name="heading 8" w:locked="1" w:semiHidden="1" w:unhideWhenUsed="1" w:qFormat="1"/>
+    <w:lsdException w:name="heading 9" w:locked="1" w:semiHidden="1" w:unhideWhenUsed="1" w:qFormat="1"/>
+    <w:lsdException w:name="index 1" w:locked="1" w:semiHidden="1" w:unhideWhenUsed="1"/>
+    <w:lsdException w:name="index 2" w:locked="1" w:semiHidden="1" w:unhideWhenUsed="1"/>
+    <w:lsdException w:name="index 3" w:locked="1" w:semiHidden="1" w:unhideWhenUsed="1"/>
+    <w:lsdException w:name="index 4" w:locked="1" w:semiHidden="1" w:unhideWhenUsed="1"/>
+    <w:lsdException w:name="index 5" w:locked="1" w:semiHidden="1" w:unhideWhenUsed="1"/>
+    <w:lsdException w:name="index 6" w:locked="1" w:semiHidden="1" w:unhideWhenUsed="1"/>
+    <w:lsdException w:name="index 7" w:locked="1" w:semiHidden="1" w:unhideWhenUsed="1"/>
+    <w:lsdException w:name="index 8" w:locked="1" w:semiHidden="1" w:unhideWhenUsed="1"/>
+    <w:lsdException w:name="index 9" w:locked="1" w:semiHidden="1" w:unhideWhenUsed="1"/>
+    <w:lsdException w:name="toc 1" w:locked="1" w:semiHidden="1" w:unhideWhenUsed="1"/>
+    <w:lsdException w:name="toc 2" w:locked="1" w:semiHidden="1" w:unhideWhenUsed="1"/>
+    <w:lsdException w:name="toc 3" w:locked="1" w:semiHidden="1" w:unhideWhenUsed="1"/>
+    <w:lsdException w:name="toc 4" w:locked="1" w:semiHidden="1" w:unhideWhenUsed="1"/>
+    <w:lsdException w:name="toc 5" w:locked="1" w:semiHidden="1" w:unhideWhenUsed="1"/>
+    <w:lsdException w:name="toc 6" w:locked="1" w:semiHidden="1" w:unhideWhenUsed="1"/>
+    <w:lsdException w:name="toc 7" w:locked="1" w:semiHidden="1" w:unhideWhenUsed="1"/>
+    <w:lsdException w:name="toc 8" w:locked="1" w:semiHidden="1" w:unhideWhenUsed="1"/>
+    <w:lsdException w:name="toc 9" w:locked="1" w:semiHidden="1" w:unhideWhenUsed="1"/>
+    <w:lsdException w:name="Normal Indent" w:locked="1" w:semiHidden="1" w:unhideWhenUsed="1"/>
+    <w:lsdException w:name="footnote text" w:locked="1" w:semiHidden="1" w:unhideWhenUsed="1"/>
+    <w:lsdException w:name="annotation text" w:locked="1" w:semiHidden="1" w:unhideWhenUsed="1"/>
+    <w:lsdException w:name="header" w:locked="1" w:semiHidden="1" w:unhideWhenUsed="1"/>
+    <w:lsdException w:name="footer" w:locked="1" w:semiHidden="1" w:unhideWhenUsed="1"/>
+    <w:lsdException w:name="index heading" w:locked="1" w:semiHidden="1" w:unhideWhenUsed="1"/>
+    <w:lsdException w:name="caption" w:locked="1" w:semiHidden="1" w:unhideWhenUsed="1" w:qFormat="1"/>
+    <w:lsdException w:name="table of figures" w:locked="1" w:semiHidden="1" w:unhideWhenUsed="1"/>
+    <w:lsdException w:name="envelope address" w:locked="1" w:semiHidden="1" w:unhideWhenUsed="1"/>
+    <w:lsdException w:name="envelope return" w:locked="1" w:semiHidden="1" w:unhideWhenUsed="1"/>
+    <w:lsdException w:name="footnote reference" w:locked="1" w:semiHidden="1" w:unhideWhenUsed="1"/>
+    <w:lsdException w:name="annotation reference" w:locked="1" w:semiHidden="1" w:unhideWhenUsed="1"/>
+    <w:lsdException w:name="line number" w:locked="1" w:semiHidden="1" w:unhideWhenUsed="1"/>
+    <w:lsdException w:name="page number" w:locked="1" w:semiHidden="1" w:unhideWhenUsed="1"/>
+    <w:lsdException w:name="endnote reference" w:locked="1" w:semiHidden="1" w:unhideWhenUsed="1"/>
+    <w:lsdException w:name="endnote text" w:locked="1" w:semiHidden="1" w:unhideWhenUsed="1"/>
+    <w:lsdException w:name="table of authorities" w:locked="1" w:semiHidden="1" w:unhideWhenUsed="1"/>
+    <w:lsdException w:name="macro" w:locked="1" w:semiHidden="1" w:unhideWhenUsed="1"/>
+    <w:lsdException w:name="toa heading" w:locked="1" w:semiHidden="1" w:unhideWhenUsed="1"/>
+    <w:lsdException w:name="List" w:locked="1" w:semiHidden="1" w:unhideWhenUsed="1"/>
+    <w:lsdException w:name="List Bullet" w:locked="1" w:semiHidden="1" w:unhideWhenUsed="1"/>
+    <w:lsdException w:name="List Number" w:locked="1"/>
+    <w:lsdException w:name="List 2" w:locked="1" w:semiHidden="1" w:unhideWhenUsed="1"/>
+    <w:lsdException w:name="List 3" w:locked="1" w:semiHidden="1" w:unhideWhenUsed="1"/>
+    <w:lsdException w:name="List 4" w:locked="1"/>
+    <w:lsdException w:name="List 5" w:locked="1"/>
+    <w:lsdException w:name="List Bullet 2" w:locked="1"/>
+    <w:lsdException w:name="List Bullet 3" w:locked="1"/>
+    <w:lsdException w:name="List Bullet 4" w:locked="1"/>
+    <w:lsdException w:name="List Bullet 5" w:locked="1"/>
+    <w:lsdException w:name="List Number 2" w:locked="1"/>
+    <w:lsdException w:name="List Number 3" w:locked="1"/>
+    <w:lsdException w:name="List Number 4" w:locked="1"/>
+    <w:lsdException w:name="List Number 5" w:locked="1"/>
+    <w:lsdException w:name="Title" w:locked="1" w:qFormat="1"/>
+    <w:lsdException w:name="Closing" w:locked="1" w:semiHidden="1" w:unhideWhenUsed="1"/>
+    <w:lsdException w:name="Signature" w:locked="1" w:semiHidden="1" w:unhideWhenUsed="1"/>
+    <w:lsdException w:name="Default Paragraph Font" w:locked="1" w:semiHidden="1" w:unhideWhenUsed="1"/>
+    <w:lsdException w:name="Body Text" w:locked="1" w:semiHidden="1" w:unhideWhenUsed="1"/>
+    <w:lsdException w:name="Body Text Indent" w:locked="1" w:semiHidden="1" w:unhideWhenUsed="1"/>
+    <w:lsdException w:name="List Continue" w:locked="1" w:semiHidden="1" w:unhideWhenUsed="1"/>
+    <w:lsdException w:name="List Continue 2" w:locked="1" w:semiHidden="1" w:unhideWhenUsed="1"/>
+    <w:lsdException w:name="List Continue 3" w:locked="1" w:semiHidden="1" w:unhideWhenUsed="1"/>
+    <w:lsdException w:name="List Continue 4" w:locked="1" w:semiHidden="1" w:unhideWhenUsed="1"/>
+    <w:lsdException w:name="List Continue 5" w:locked="1" w:semiHidden="1" w:unhideWhenUsed="1"/>
+    <w:lsdException w:name="Message Header" w:locked="1" w:semiHidden="1" w:unhideWhenUsed="1"/>
+    <w:lsdException w:name="Subtitle" w:locked="1" w:qFormat="1"/>
+    <w:lsdException w:name="Salutation" w:locked="1" w:semiHidden="1" w:unhideWhenUsed="1"/>
+    <w:lsdException w:name="Date" w:locked="1" w:semiHidden="1" w:unhideWhenUsed="1"/>
+    <w:lsdException w:name="Body Text First Indent" w:locked="1" w:semiHidden="1" w:unhideWhenUsed="1"/>
+    <w:lsdException w:name="Body Text First Indent 2" w:locked="1" w:semiHidden="1" w:unhideWhenUsed="1"/>
+    <w:lsdException w:name="Note Heading" w:locked="1" w:semiHidden="1" w:unhideWhenUsed="1"/>
+    <w:lsdException w:name="Body Text 2" w:locked="1" w:semiHidden="1" w:unhideWhenUsed="1"/>
+    <w:lsdException w:name="Body Text 3" w:locked="1" w:semiHidden="1" w:unhideWhenUsed="1"/>
+    <w:lsdException w:name="Body Text Indent 2" w:locked="1" w:semiHidden="1" w:unhideWhenUsed="1"/>
+    <w:lsdException w:name="Body Text Indent 3" w:locked="1"/>
+    <w:lsdException w:name="Block Text" w:locked="1"/>
+    <w:lsdException w:name="Hyperlink" w:locked="1"/>
+    <w:lsdException w:name="FollowedHyperlink" w:locked="1"/>
+    <w:lsdException w:name="Strong" w:locked="1" w:qFormat="1"/>
+    <w:lsdException w:name="Emphasis" w:locked="1" w:qFormat="1"/>
+    <w:lsdException w:name="Document Map" w:locked="1" w:semiHidden="1" w:unhideWhenUsed="1"/>
+    <w:lsdException w:name="Plain Text" w:locked="1" w:semiHidden="1" w:unhideWhenUsed="1"/>
+    <w:lsdException w:name="E-mail Signature" w:locked="1" w:semiHidden="1" w:unhideWhenUsed="1"/>
+    <w:lsdException w:name="HTML Top of Form" w:locked="1" w:semiHidden="1" w:unhideWhenUsed="1"/>
+    <w:lsdException w:name="HTML Bottom of Form" w:locked="1" w:semiHidden="1" w:unhideWhenUsed="1"/>
+    <w:lsdException w:name="Normal (Web)" w:locked="1" w:semiHidden="1" w:unhideWhenUsed="1"/>
+    <w:lsdException w:name="HTML Acronym" w:locked="1" w:semiHidden="1" w:unhideWhenUsed="1"/>
+    <w:lsdException w:name="HTML Address" w:locked="1" w:semiHidden="1" w:unhideWhenUsed="1"/>
+    <w:lsdException w:name="HTML Cite" w:locked="1" w:semiHidden="1" w:unhideWhenUsed="1"/>
+    <w:lsdException w:name="HTML Code" w:locked="1" w:semiHidden="1" w:unhideWhenUsed="1"/>
+    <w:lsdException w:name="HTML Definition" w:locked="1" w:semiHidden="1" w:unhideWhenUsed="1"/>
+    <w:lsdException w:name="HTML Keyboard" w:locked="1" w:semiHidden="1" w:unhideWhenUsed="1"/>
+    <w:lsdException w:name="HTML Preformatted" w:locked="1" w:semiHidden="1" w:unhideWhenUsed="1"/>
+    <w:lsdException w:name="HTML Sample" w:locked="1" w:semiHidden="1" w:unhideWhenUsed="1"/>
+    <w:lsdException w:name="HTML Typewriter" w:locked="1" w:semiHidden="1" w:unhideWhenUsed="1"/>
+    <w:lsdException w:name="HTML Variable" w:locked="1" w:semiHidden="1" w:unhideWhenUsed="1"/>
+    <w:lsdException w:name="Normal Table" w:locked="1" w:semiHidden="1" w:unhideWhenUsed="1"/>
+    <w:lsdException w:name="annotation subject" w:locked="1" w:semiHidden="1" w:unhideWhenUsed="1"/>
+    <w:lsdException w:name="No List" w:locked="1" w:semiHidden="1" w:unhideWhenUsed="1"/>
+    <w:lsdException w:name="Outline List 1" w:locked="1" w:semiHidden="1" w:unhideWhenUsed="1"/>
+    <w:lsdException w:name="Outline List 2" w:locked="1" w:semiHidden="1" w:unhideWhenUsed="1"/>
+    <w:lsdException w:name="Outline List 3" w:locked="1" w:semiHidden="1" w:unhideWhenUsed="1"/>
+    <w:lsdException w:name="Table Simple 1" w:locked="1" w:semiHidden="1" w:unhideWhenUsed="1"/>
+    <w:lsdException w:name="Table Simple 2" w:locked="1" w:semiHidden="1" w:unhideWhenUsed="1"/>
+    <w:lsdException w:name="Table Simple 3" w:locked="1" w:semiHidden="1" w:unhideWhenUsed="1"/>
+    <w:lsdException w:name="Table Classic 1" w:locked="1" w:semiHidden="1" w:unhideWhenUsed="1"/>
+    <w:lsdException w:name="Table Classic 2" w:locked="1" w:semiHidden="1" w:unhideWhenUsed="1"/>
+    <w:lsdException w:name="Table Classic 3" w:locked="1" w:semiHidden="1" w:unhideWhenUsed="1"/>
+    <w:lsdException w:name="Table Classic 4" w:locked="1" w:semiHidden="1" w:unhideWhenUsed="1"/>
+    <w:lsdException w:name="Table Colorful 1" w:locked="1" w:semiHidden="1" w:unhideWhenUsed="1"/>
+    <w:lsdException w:name="Table Colorful 2" w:locked="1" w:semiHidden="1" w:unhideWhenUsed="1"/>
+    <w:lsdException w:name="Table Colorful 3" w:locked="1" w:semiHidden="1" w:unhideWhenUsed="1"/>
+    <w:lsdException w:name="Table Columns 1" w:locked="1" w:semiHidden="1" w:unhideWhenUsed="1"/>
+    <w:lsdException w:name="Table Columns 2" w:locked="1" w:semiHidden="1" w:unhideWhenUsed="1"/>
+    <w:lsdException w:name="Table Columns 3" w:locked="1" w:semiHidden="1" w:unhideWhenUsed="1"/>
+    <w:lsdException w:name="Table Columns 4" w:locked="1" w:semiHidden="1" w:unhideWhenUsed="1"/>
+    <w:lsdException w:name="Table Columns 5" w:locked="1" w:semiHidden="1" w:unhideWhenUsed="1"/>
+    <w:lsdException w:name="Table Grid 1" w:locked="1" w:semiHidden="1" w:unhideWhenUsed="1"/>
+    <w:lsdException w:name="Table Grid 2" w:locked="1" w:semiHidden="1" w:unhideWhenUsed="1"/>
+    <w:lsdException w:name="Table Grid 3" w:locked="1" w:semiHidden="1" w:unhideWhenUsed="1"/>
+    <w:lsdException w:name="Table Grid 4" w:locked="1" w:semiHidden="1" w:unhideWhenUsed="1"/>
+    <w:lsdException w:name="Table Grid 5" w:locked="1" w:semiHidden="1" w:unhideWhenUsed="1"/>
+    <w:lsdException w:name="Table Grid 6" w:locked="1" w:semiHidden="1" w:unhideWhenUsed="1"/>
+    <w:lsdException w:name="Table Grid 7" w:locked="1" w:semiHidden="1" w:unhideWhenUsed="1"/>
+    <w:lsdException w:name="Table Grid 8" w:locked="1" w:semiHidden="1" w:unhideWhenUsed="1"/>
+    <w:lsdException w:name="Table List 1" w:locked="1" w:semiHidden="1" w:unhideWhenUsed="1"/>
+    <w:lsdException w:name="Table List 2" w:locked="1" w:semiHidden="1" w:unhideWhenUsed="1"/>
+    <w:lsdException w:name="Table List 3" w:locked="1" w:semiHidden="1" w:unhideWhenUsed="1"/>
+    <w:lsdException w:name="Table List 4" w:locked="1" w:semiHidden="1" w:unhideWhenUsed="1"/>
+    <w:lsdException w:name="Table List 5" w:locked="1" w:semiHidden="1" w:unhideWhenUsed="1"/>
+    <w:lsdException w:name="Table List 6" w:locked="1" w:semiHidden="1" w:unhideWhenUsed="1"/>
+    <w:lsdException w:name="Table List 7" w:locked="1" w:semiHidden="1" w:unhideWhenUsed="1"/>
+    <w:lsdException w:name="Table List 8" w:locked="1" w:semiHidden="1" w:unhideWhenUsed="1"/>
+    <w:lsdException w:name="Table 3D effects 1" w:locked="1" w:semiHidden="1" w:unhideWhenUsed="1"/>
+    <w:lsdException w:name="Table 3D effects 2" w:locked="1" w:semiHidden="1" w:unhideWhenUsed="1"/>
+    <w:lsdException w:name="Table 3D effects 3" w:locked="1" w:semiHidden="1" w:unhideWhenUsed="1"/>
+    <w:lsdException w:name="Table Contemporary" w:locked="1" w:semiHidden="1" w:unhideWhenUsed="1"/>
+    <w:lsdException w:name="Table Elegant" w:locked="1" w:semiHidden="1" w:unhideWhenUsed="1"/>
+    <w:lsdException w:name="Table Professional" w:locked="1" w:semiHidden="1" w:unhideWhenUsed="1"/>
+    <w:lsdException w:name="Table Subtle 1" w:locked="1" w:semiHidden="1" w:unhideWhenUsed="1"/>
+    <w:lsdException w:name="Table Subtle 2" w:locked="1" w:semiHidden="1" w:unhideWhenUsed="1"/>
+    <w:lsdException w:name="Table Web 1" w:locked="1" w:semiHidden="1" w:unhideWhenUsed="1"/>
+    <w:lsdException w:name="Table Web 2" w:locked="1" w:semiHidden="1" w:unhideWhenUsed="1"/>
+    <w:lsdException w:name="Table Web 3" w:locked="1" w:semiHidden="1" w:unhideWhenUsed="1"/>
+    <w:lsdException w:name="Balloon Text" w:locked="1" w:semiHidden="1" w:unhideWhenUsed="1"/>
+    <w:lsdException w:name="Table Grid" w:locked="1"/>
+    <w:lsdException w:name="Table Theme" w:locked="1" w:semiHidden="1" w:unhideWhenUsed="1"/>
+    <w:lsdException w:name="Note Level 1" w:semiHidden="1" w:uiPriority="99" w:unhideWhenUsed="1"/>
+    <w:lsdException w:name="Note Level 2" w:semiHidden="1" w:uiPriority="99" w:unhideWhenUsed="1"/>
+    <w:lsdException w:name="Note Level 3" w:semiHidden="1" w:uiPriority="99" w:unhideWhenUsed="1"/>
+    <w:lsdException w:name="Note Level 4" w:semiHidden="1" w:uiPriority="99" w:unhideWhenUsed="1"/>
+    <w:lsdException w:name="Note Level 5" w:semiHidden="1" w:uiPriority="99" w:unhideWhenUsed="1"/>
+    <w:lsdException w:name="Note Level 6" w:semiHidden="1" w:uiPriority="99" w:unhideWhenUsed="1"/>
+    <w:lsdException w:name="Note Level 7" w:semiHidden="1" w:uiPriority="99" w:unhideWhenUsed="1"/>
+    <w:lsdException w:name="Note Level 8" w:semiHidden="1" w:uiPriority="99" w:unhideWhenUsed="1"/>
+    <w:lsdException w:name="Note Level 9" w:semiHidden="1" w:uiPriority="99" w:unhideWhenUsed="1"/>
+    <w:lsdException w:name="Placeholder Text" w:semiHidden="1" w:uiPriority="99"/>
+    <w:lsdException w:name="No Spacing" w:uiPriority="1" w:qFormat="1"/>
+    <w:lsdException w:name="Light Shading" w:uiPriority="60"/>
+    <w:lsdException w:name="Light List" w:uiPriority="61"/>
+    <w:lsdException w:name="Light Grid" w:uiPriority="62"/>
+    <w:lsdException w:name="Medium Shading 1" w:uiPriority="63"/>
+    <w:lsdException w:name="Medium Shading 2" w:uiPriority="64"/>
+    <w:lsdException w:name="Medium List 1" w:uiPriority="65"/>
+    <w:lsdException w:name="Medium List 2" w:uiPriority="66"/>
+    <w:lsdException w:name="Medium Grid 1" w:uiPriority="67"/>
+    <w:lsdException w:name="Medium Grid 2" w:uiPriority="68"/>
+    <w:lsdException w:name="Medium Grid 3" w:uiPriority="69"/>
+    <w:lsdException w:name="Dark List" w:uiPriority="70"/>
+    <w:lsdException w:name="Colorful Shading" w:uiPriority="71"/>
+    <w:lsdException w:name="Colorful List" w:uiPriority="72"/>
+    <w:lsdException w:name="Colorful Grid" w:uiPriority="73"/>
+    <w:lsdException w:name="Light Shading Accent 1" w:uiPriority="60"/>
+    <w:lsdException w:name="Light List Accent 1" w:uiPriority="61"/>
+    <w:lsdException w:name="Light Grid Accent 1" w:uiPriority="62"/>
+    <w:lsdException w:name="Medium Shading 1 Accent 1" w:uiPriority="63"/>
+    <w:lsdException w:name="Medium Shading 2 Accent 1" w:uiPriority="64"/>
+    <w:lsdException w:name="Medium List 1 Accent 1" w:uiPriority="65"/>
+    <w:lsdException w:name="Revision" w:semiHidden="1" w:uiPriority="99"/>
+    <w:lsdException w:name="List Paragraph" w:uiPriority="34" w:qFormat="1"/>
+    <w:lsdException w:name="Quote" w:uiPriority="29" w:qFormat="1"/>
+    <w:lsdException w:name="Intense Quote" w:uiPriority="30" w:qFormat="1"/>
+    <w:lsdException w:name="Medium List 2 Accent 1" w:uiPriority="66"/>
+    <w:lsdException w:name="Medium Grid 1 Accent 1" w:uiPriority="67"/>
+    <w:lsdException w:name="Medium Grid 2 Accent 1" w:uiPriority="68"/>
+    <w:lsdException w:name="Medium Grid 3 Accent 1" w:uiPriority="69"/>
+    <w:lsdException w:name="Dark List Accent 1" w:uiPriority="70"/>
+    <w:lsdException w:name="Colorful Shading Accent 1" w:uiPriority="71"/>
+    <w:lsdException w:name="Colorful List Accent 1" w:uiPriority="72"/>
+    <w:lsdException w:name="Colorful Grid Accent 1" w:uiPriority="73"/>
+    <w:lsdException w:name="Light Shading Accent 2" w:uiPriority="60"/>
+    <w:lsdException w:name="Light List Accent 2" w:uiPriority="61"/>
+    <w:lsdException w:name="Light Grid Accent 2" w:uiPriority="62"/>
+    <w:lsdException w:name="Medium Shading 1 Accent 2" w:uiPriority="63"/>
+    <w:lsdException w:name="Medium Shading 2 Accent 2" w:uiPriority="64"/>
+    <w:lsdException w:name="Medium List 1 Accent 2" w:uiPriority="65"/>
+    <w:lsdException w:name="Medium List 2 Accent 2" w:uiPriority="66"/>
+    <w:lsdException w:name="Medium Grid 1 Accent 2" w:uiPriority="67"/>
+    <w:lsdException w:name="Medium Grid 2 Accent 2" w:uiPriority="68"/>
+    <w:lsdException w:name="Medium Grid 3 Accent 2" w:uiPriority="69"/>
+    <w:lsdException w:name="Dark List Accent 2" w:uiPriority="70"/>
+    <w:lsdException w:name="Colorful Shading Accent 2" w:uiPriority="71"/>
+    <w:lsdException w:name="Colorful List Accent 2" w:uiPriority="72"/>
+    <w:lsdException w:name="Colorful Grid Accent 2" w:uiPriority="73"/>
+    <w:lsdException w:name="Light Shading Accent 3" w:uiPriority="60"/>
+    <w:lsdException w:name="Light List Accent 3" w:uiPriority="61"/>
+    <w:lsdException w:name="Light Grid Accent 3" w:uiPriority="62"/>
+    <w:lsdException w:name="Medium Shading 1 Accent 3" w:uiPriority="63"/>
+    <w:lsdException w:name="Medium Shading 2 Accent 3" w:uiPriority="64"/>
+    <w:lsdException w:name="Medium List 1 Accent 3" w:uiPriority="65"/>
+    <w:lsdException w:name="Medium List 2 Accent 3" w:uiPriority="66"/>
+    <w:lsdException w:name="Medium Grid 1 Accent 3" w:uiPriority="67"/>
+    <w:lsdException w:name="Medium Grid 2 Accent 3" w:uiPriority="68"/>
+    <w:lsdException w:name="Medium Grid 3 Accent 3" w:uiPriority="69"/>
+    <w:lsdException w:name="Dark List Accent 3" w:uiPriority="70"/>
+    <w:lsdException w:name="Colorful Shading Accent 3" w:uiPriority="71"/>
+    <w:lsdException w:name="Colorful List Accent 3" w:uiPriority="72"/>
+    <w:lsdException w:name="Colorful Grid Accent 3" w:uiPriority="73"/>
+    <w:lsdException w:name="Light Shading Accent 4" w:uiPriority="60"/>
+    <w:lsdException w:name="Light List Accent 4" w:uiPriority="61"/>
+    <w:lsdException w:name="Light Grid Accent 4" w:uiPriority="62"/>
+    <w:lsdException w:name="Medium Shading 1 Accent 4" w:uiPriority="63"/>
+    <w:lsdException w:name="Medium Shading 2 Accent 4" w:uiPriority="64"/>
+    <w:lsdException w:name="Medium List 1 Accent 4" w:uiPriority="65"/>
+    <w:lsdException w:name="Medium List 2 Accent 4" w:uiPriority="66"/>
+    <w:lsdException w:name="Medium Grid 1 Accent 4" w:uiPriority="67"/>
+    <w:lsdException w:name="Medium Grid 2 Accent 4" w:uiPriority="68"/>
+    <w:lsdException w:name="Medium Grid 3 Accent 4" w:uiPriority="69"/>
+    <w:lsdException w:name="Dark List Accent 4" w:uiPriority="70"/>
+    <w:lsdException w:name="Colorful Shading Accent 4" w:uiPriority="71"/>
+    <w:lsdException w:name="Colorful List Accent 4" w:uiPriority="72"/>
+    <w:lsdException w:name="Colorful Grid Accent 4" w:uiPriority="73"/>
+    <w:lsdException w:name="Light Shading Accent 5" w:uiPriority="60"/>
+    <w:lsdException w:name="Light List Accent 5" w:uiPriority="61"/>
+    <w:lsdException w:name="Light Grid Accent 5" w:uiPriority="62"/>
+    <w:lsdException w:name="Medium Shading 1 Accent 5" w:uiPriority="63"/>
+    <w:lsdException w:name="Medium Shading 2 Accent 5" w:uiPriority="64"/>
+    <w:lsdException w:name="Medium List 1 Accent 5" w:uiPriority="65"/>
+    <w:lsdException w:name="Medium List 2 Accent 5" w:uiPriority="66"/>
+    <w:lsdException w:name="Medium Grid 1 Accent 5" w:uiPriority="67"/>
+    <w:lsdException w:name="Medium Grid 2 Accent 5" w:uiPriority="68"/>
+    <w:lsdException w:name="Medium Grid 3 Accent 5" w:uiPriority="69"/>
+    <w:lsdException w:name="Dark List Accent 5" w:uiPriority="70"/>
+    <w:lsdException w:name="Colorful Shading Accent 5" w:uiPriority="71"/>
+    <w:lsdException w:name="Colorful List Accent 5" w:uiPriority="72"/>
+    <w:lsdException w:name="Colorful Grid Accent 5" w:uiPriority="73"/>
+    <w:lsdException w:name="Light Shading Accent 6" w:uiPriority="60"/>
+    <w:lsdException w:name="Light List Accent 6" w:uiPriority="61"/>
+    <w:lsdException w:name="Light Grid Accent 6" w:uiPriority="62"/>
+    <w:lsdException w:name="Medium Shading 1 Accent 6" w:uiPriority="63"/>
+    <w:lsdException w:name="Medium Shading 2 Accent 6" w:uiPriority="64"/>
+    <w:lsdException w:name="Medium List 1 Accent 6" w:uiPriority="65"/>
+    <w:lsdException w:name="Medium List 2 Accent 6" w:uiPriority="66"/>
+    <w:lsdException w:name="Medium Grid 1 Accent 6" w:uiPriority="67"/>
+    <w:lsdException w:name="Medium Grid 2 Accent 6" w:uiPriority="68"/>
+    <w:lsdException w:name="Medium Grid 3 Accent 6" w:uiPriority="69"/>
+    <w:lsdException w:name="Dark List Accent 6" w:uiPriority="70"/>
+    <w:lsdException w:name="Colorful Shading Accent 6" w:uiPriority="71"/>
+    <w:lsdException w:name="Colorful List Accent 6" w:uiPriority="72"/>
+    <w:lsdException w:name="Colorful Grid Accent 6" w:uiPriority="73"/>
+    <w:lsdException w:name="Subtle Emphasis" w:uiPriority="19" w:qFormat="1"/>
+    <w:lsdException w:name="Intense Emphasis" w:uiPriority="21" w:qFormat="1"/>
+    <w:lsdException w:name="Subtle Reference" w:uiPriority="31" w:qFormat="1"/>
+    <w:lsdException w:name="Intense Reference" w:uiPriority="32" w:qFormat="1"/>
+    <w:lsdException w:name="Book Title" w:uiPriority="33" w:qFormat="1"/>
+    <w:lsdException w:name="Bibliography" w:semiHidden="1" w:uiPriority="37" w:unhideWhenUsed="1"/>
+    <w:lsdException w:name="TOC Heading" w:semiHidden="1" w:uiPriority="39" w:unhideWhenUsed="1" w:qFormat="1"/>
+    <w:lsdException w:name="Plain Table 1" w:uiPriority="41"/>
+    <w:lsdException w:name="Plain Table 2" w:uiPriority="42"/>
+    <w:lsdException w:name="Plain Table 3" w:uiPriority="43"/>
+    <w:lsdException w:name="Plain Table 4" w:uiPriority="44"/>
+    <w:lsdException w:name="Plain Table 5" w:uiPriority="45"/>
+    <w:lsdException w:name="Grid Table Light" w:uiPriority="40"/>
+    <w:lsdException w:name="Grid Table 1 Light" w:uiPriority="46"/>
+    <w:lsdException w:name="Grid Table 2" w:uiPriority="47"/>
+    <w:lsdException w:name="Grid Table 3" w:uiPriority="48"/>
+    <w:lsdException w:name="Grid Table 4" w:uiPriority="49"/>
+    <w:lsdException w:name="Grid Table 5 Dark" w:uiPriority="50"/>
+    <w:lsdException w:name="Grid Table 6 Colorful" w:uiPriority="51"/>
+    <w:lsdException w:name="Grid Table 7 Colorful" w:uiPriority="52"/>
+    <w:lsdException w:name="Grid Table 1 Light Accent 1" w:uiPriority="46"/>
+    <w:lsdException w:name="Grid Table 2 Accent 1" w:uiPriority="47"/>
+    <w:lsdException w:name="Grid Table 3 Accent 1" w:uiPriority="48"/>
+    <w:lsdException w:name="Grid Table 4 Accent 1" w:uiPriority="49"/>
+    <w:lsdException w:name="Grid Table 5 Dark Accent 1" w:uiPriority="50"/>
+    <w:lsdException w:name="Grid Table 6 Colorful Accent 1" w:uiPriority="51"/>
+    <w:lsdException w:name="Grid Table 7 Colorful Accent 1" w:uiPriority="52"/>
+    <w:lsdException w:name="Grid Table 1 Light Accent 2" w:uiPriority="46"/>
+    <w:lsdException w:name="Grid Table 2 Accent 2" w:uiPriority="47"/>
+    <w:lsdException w:name="Grid Table 3 Accent 2" w:uiPriority="48"/>
+    <w:lsdException w:name="Grid Table 4 Accent 2" w:uiPriority="49"/>
+    <w:lsdException w:name="Grid Table 5 Dark Accent 2" w:uiPriority="50"/>
+    <w:lsdException w:name="Grid Table 6 Colorful Accent 2" w:uiPriority="51"/>
+    <w:lsdException w:name="Grid Table 7 Colorful Accent 2" w:uiPriority="52"/>
+    <w:lsdException w:name="Grid Table 1 Light Accent 3" w:uiPriority="46"/>
+    <w:lsdException w:name="Grid Table 2 Accent 3" w:uiPriority="47"/>
+    <w:lsdException w:name="Grid Table 3 Accent 3" w:uiPriority="48"/>
+    <w:lsdException w:name="Grid Table 4 Accent 3" w:uiPriority="49"/>
+    <w:lsdException w:name="Grid Table 5 Dark Accent 3" w:uiPriority="50"/>
+    <w:lsdException w:name="Grid Table 6 Colorful Accent 3" w:uiPriority="51"/>
+    <w:lsdException w:name="Grid Table 7 Colorful Accent 3" w:uiPriority="52"/>
+    <w:lsdException w:name="Grid Table 1 Light Accent 4" w:uiPriority="46"/>
+    <w:lsdException w:name="Grid Table 2 Accent 4" w:uiPriority="47"/>
+    <w:lsdException w:name="Grid Table 3 Accent 4" w:uiPriority="48"/>
+    <w:lsdException w:name="Grid Table 4 Accent 4" w:uiPriority="49"/>
+    <w:lsdException w:name="Grid Table 5 Dark Accent 4" w:uiPriority="50"/>
+    <w:lsdException w:name="Grid Table 6 Colorful Accent 4" w:uiPriority="51"/>
+    <w:lsdException w:name="Grid Table 7 Colorful Accent 4" w:uiPriority="52"/>
+    <w:lsdException w:name="Grid Table 1 Light Accent 5" w:uiPriority="46"/>
+    <w:lsdException w:name="Grid Table 2 Accent 5" w:uiPriority="47"/>
+    <w:lsdException w:name="Grid Table 3 Accent 5" w:uiPriority="48"/>
+    <w:lsdException w:name="Grid Table 4 Accent 5" w:uiPriority="49"/>
+    <w:lsdException w:name="Grid Table 5 Dark Accent 5" w:uiPriority="50"/>
+    <w:lsdException w:name="Grid Table 6 Colorful Accent 5" w:uiPriority="51"/>
+    <w:lsdException w:name="Grid Table 7 Colorful Accent 5" w:uiPriority="52"/>
+    <w:lsdException w:name="Grid Table 1 Light Accent 6" w:uiPriority="46"/>
+    <w:lsdException w:name="Grid Table 2 Accent 6" w:uiPriority="47"/>
+    <w:lsdException w:name="Grid Table 3 Accent 6" w:uiPriority="48"/>
+    <w:lsdException w:name="Grid Table 4 Accent 6" w:uiPriority="49"/>
+    <w:lsdException w:name="Grid Table 5 Dark Accent 6" w:uiPriority="50"/>
+    <w:lsdException w:name="Grid Table 6 Colorful Accent 6" w:uiPriority="51"/>
+    <w:lsdException w:name="Grid Table 7 Colorful Accent 6" w:uiPriority="52"/>
+    <w:lsdException w:name="List Table 1 Light" w:uiPriority="46"/>
+    <w:lsdException w:name="List Table 2" w:uiPriority="47"/>
+    <w:lsdException w:name="List Table 3" w:uiPriority="48"/>
+    <w:lsdException w:name="List Table 4" w:uiPriority="49"/>
+    <w:lsdException w:name="List Table 5 Dark" w:uiPriority="50"/>
+    <w:lsdException w:name="List Table 6 Colorful" w:uiPriority="51"/>
+    <w:lsdException w:name="List Table 7 Colorful" w:uiPriority="52"/>
+    <w:lsdException w:name="List Table 1 Light Accent 1" w:uiPriority="46"/>
+    <w:lsdException w:name="List Table 2 Accent 1" w:uiPriority="47"/>
+    <w:lsdException w:name="List Table 3 Accent 1" w:uiPriority="48"/>
+    <w:lsdException w:name="List Table 4 Accent 1" w:uiPriority="49"/>
+    <w:lsdException w:name="List Table 5 Dark Accent 1" w:uiPriority="50"/>
+    <w:lsdException w:name="List Table 6 Colorful Accent 1" w:uiPriority="51"/>
+    <w:lsdException w:name="List Table 7 Colorful Accent 1" w:uiPriority="52"/>
+    <w:lsdException w:name="List Table 1 Light Accent 2" w:uiPriority="46"/>
+    <w:lsdException w:name="List Table 2 Accent 2" w:uiPriority="47"/>
+    <w:lsdException w:name="List Table 3 Accent 2" w:uiPriority="48"/>
+    <w:lsdException w:name="List Table 4 Accent 2" w:uiPriority="49"/>
+    <w:lsdException w:name="List Table 5 Dark Accent 2" w:uiPriority="50"/>
+    <w:lsdException w:name="List Table 6 Colorful Accent 2" w:uiPriority="51"/>
+    <w:lsdException w:name="List Table 7 Colorful Accent 2" w:uiPriority="52"/>
+    <w:lsdException w:name="List Table 1 Light Accent 3" w:uiPriority="46"/>
+    <w:lsdException w:name="List Table 2 Accent 3" w:uiPriority="47"/>
+    <w:lsdException w:name="List Table 3 Accent 3" w:uiPriority="48"/>
+    <w:lsdException w:name="List Table 4 Accent 3" w:uiPriority="49"/>
+    <w:lsdException w:name="List Table 5 Dark Accent 3" w:uiPriority="50"/>
+    <w:lsdException w:name="List Table 6 Colorful Accent 3" w:uiPriority="51"/>
+    <w:lsdException w:name="List Table 7 Colorful Accent 3" w:uiPriority="52"/>
+    <w:lsdException w:name="List Table 1 Light Accent 4" w:uiPriority="46"/>
+    <w:lsdException w:name="List Table 2 Accent 4" w:uiPriority="47"/>
+    <w:lsdException w:name="List Table 3 Accent 4" w:uiPriority="48"/>
+    <w:lsdException w:name="List Table 4 Accent 4" w:uiPriority="49"/>
+    <w:lsdException w:name="List Table 5 Dark Accent 4" w:uiPriority="50"/>
+    <w:lsdException w:name="List Table 6 Colorful Accent 4" w:uiPriority="51"/>
+    <w:lsdException w:name="List Table 7 Colorful Accent 4" w:uiPriority="52"/>
+    <w:lsdException w:name="List Table 1 Light Accent 5" w:uiPriority="46"/>
+    <w:lsdException w:name="List Table 2 Accent 5" w:uiPriority="47"/>
+    <w:lsdException w:name="List Table 3 Accent 5" w:uiPriority="48"/>
+    <w:lsdException w:name="List Table 4 Accent 5" w:uiPriority="49"/>
+    <w:lsdException w:name="List Table 5 Dark Accent 5" w:uiPriority="50"/>
+    <w:lsdException w:name="List Table 6 Colorful Accent 5" w:uiPriority="51"/>
+    <w:lsdException w:name="List Table 7 Colorful Accent 5" w:uiPriority="52"/>
+    <w:lsdException w:name="List Table 1 Light Accent 6" w:uiPriority="46"/>
+    <w:lsdException w:name="List Table 2 Accent 6" w:uiPriority="47"/>
+    <w:lsdException w:name="List Table 3 Accent 6" w:uiPriority="48"/>
+    <w:lsdException w:name="List Table 4 Accent 6" w:uiPriority="49"/>
+    <w:lsdException w:name="List Table 5 Dark Accent 6" w:uiPriority="50"/>
+    <w:lsdException w:name="List Table 6 Colorful Accent 6" w:uiPriority="51"/>
+    <w:lsdException w:name="List Table 7 Colorful Accent 6" w:uiPriority="52"/>
   </w:latentStyles>
   <w:style w:type="paragraph" w:default="1" w:styleId="Normal">
     <w:name w:val="Normal"/>

</xml_diff>